<commit_message>
Completed Week 1 Quiz
</commit_message>
<xml_diff>
--- a/Data Science Capstone Notes.docx
+++ b/Data Science Capstone Notes.docx
@@ -428,6 +428,52 @@
         </w:rPr>
         <w:t> </w:t>
       </w:r>
+      <w:proofErr w:type="gramStart"/>
+      <w:r>
+        <w:rPr>
+          <w:rFonts w:ascii="Arial" w:hAnsi="Arial" w:cs="Arial"/>
+          <w:color w:val="1F1F1F"/>
+          <w:sz w:val="21"/>
+          <w:szCs w:val="21"/>
+          <w:shd w:val="clear" w:color="auto" w:fill="FFFFFF"/>
+        </w:rPr>
+        <w:t>c</w:t>
+      </w:r>
+      <w:r>
+        <w:rPr>
+          <w:rFonts w:ascii="Arial" w:hAnsi="Arial" w:cs="Arial"/>
+          <w:color w:val="1F1F1F"/>
+          <w:sz w:val="21"/>
+          <w:szCs w:val="21"/>
+          <w:shd w:val="clear" w:color="auto" w:fill="FFFFFF"/>
+        </w:rPr>
+        <w:t>on</w:t>
+      </w:r>
+      <w:proofErr w:type="gramEnd"/>
+      <w:r>
+        <w:rPr>
+          <w:rFonts w:ascii="Arial" w:hAnsi="Arial" w:cs="Arial"/>
+          <w:color w:val="1F1F1F"/>
+          <w:sz w:val="21"/>
+          <w:szCs w:val="21"/>
+          <w:shd w:val="clear" w:color="auto" w:fill="FFFFFF"/>
+        </w:rPr>
+        <w:t xml:space="preserve"> &lt;- file("en_US.twitter.txt", "r") </w:t>
+      </w:r>
+    </w:p>
+    <w:p>
+      <w:pPr>
+        <w:shd w:val="clear" w:color="auto" w:fill="FFFFFF"/>
+        <w:spacing w:before="100" w:beforeAutospacing="1" w:after="150" w:line="240" w:lineRule="auto"/>
+        <w:ind w:left="1440"/>
+        <w:rPr>
+          <w:rFonts w:ascii="Arial" w:hAnsi="Arial" w:cs="Arial"/>
+          <w:color w:val="1F1F1F"/>
+          <w:sz w:val="21"/>
+          <w:szCs w:val="21"/>
+          <w:shd w:val="clear" w:color="auto" w:fill="FFFFFF"/>
+        </w:rPr>
+      </w:pPr>
       <w:proofErr w:type="spellStart"/>
       <w:proofErr w:type="gramStart"/>
       <w:r>
@@ -438,7 +484,18 @@
           <w:szCs w:val="21"/>
           <w:shd w:val="clear" w:color="auto" w:fill="FFFFFF"/>
         </w:rPr>
-        <w:t>dataset:</w:t>
+        <w:t>readLines</w:t>
+      </w:r>
+      <w:proofErr w:type="spellEnd"/>
+      <w:r>
+        <w:rPr>
+          <w:rFonts w:ascii="Arial" w:hAnsi="Arial" w:cs="Arial"/>
+          <w:color w:val="1F1F1F"/>
+          <w:sz w:val="21"/>
+          <w:szCs w:val="21"/>
+          <w:shd w:val="clear" w:color="auto" w:fill="FFFFFF"/>
+        </w:rPr>
+        <w:t>(</w:t>
       </w:r>
       <w:proofErr w:type="gramEnd"/>
       <w:r>
@@ -449,18 +506,7 @@
           <w:szCs w:val="21"/>
           <w:shd w:val="clear" w:color="auto" w:fill="FFFFFF"/>
         </w:rPr>
-        <w:t>con</w:t>
-      </w:r>
-      <w:proofErr w:type="spellEnd"/>
-      <w:r>
-        <w:rPr>
-          <w:rFonts w:ascii="Arial" w:hAnsi="Arial" w:cs="Arial"/>
-          <w:color w:val="1F1F1F"/>
-          <w:sz w:val="21"/>
-          <w:szCs w:val="21"/>
-          <w:shd w:val="clear" w:color="auto" w:fill="FFFFFF"/>
-        </w:rPr>
-        <w:t xml:space="preserve"> &lt;- file("en_US.twitter.txt", "r") </w:t>
+        <w:t xml:space="preserve">con, 1) ## Read the first line of text </w:t>
       </w:r>
     </w:p>
     <w:p>
@@ -508,7 +554,7 @@
           <w:szCs w:val="21"/>
           <w:shd w:val="clear" w:color="auto" w:fill="FFFFFF"/>
         </w:rPr>
-        <w:t xml:space="preserve">con, 1) ## Read the first line of text </w:t>
+        <w:t xml:space="preserve">con, 1) ## Read the next line of text </w:t>
       </w:r>
     </w:p>
     <w:p>
@@ -556,7 +602,7 @@
           <w:szCs w:val="21"/>
           <w:shd w:val="clear" w:color="auto" w:fill="FFFFFF"/>
         </w:rPr>
-        <w:t xml:space="preserve">con, 1) ## Read the next line of text </w:t>
+        <w:t xml:space="preserve">con, 5) ## Read in the next 5 lines of text </w:t>
       </w:r>
     </w:p>
     <w:p>
@@ -565,15 +611,24 @@
         <w:spacing w:before="100" w:beforeAutospacing="1" w:after="150" w:line="240" w:lineRule="auto"/>
         <w:ind w:left="1440"/>
         <w:rPr>
+          <w:rFonts w:ascii="Arial" w:eastAsia="Times New Roman" w:hAnsi="Arial" w:cs="Arial"/>
+          <w:color w:val="1F1F1F"/>
+          <w:sz w:val="21"/>
+          <w:szCs w:val="21"/>
+        </w:rPr>
+      </w:pPr>
+      <w:proofErr w:type="gramStart"/>
+      <w:r>
+        <w:rPr>
           <w:rFonts w:ascii="Arial" w:hAnsi="Arial" w:cs="Arial"/>
           <w:color w:val="1F1F1F"/>
           <w:sz w:val="21"/>
           <w:szCs w:val="21"/>
           <w:shd w:val="clear" w:color="auto" w:fill="FFFFFF"/>
         </w:rPr>
-      </w:pPr>
-      <w:proofErr w:type="spellStart"/>
-      <w:proofErr w:type="gramStart"/>
+        <w:t>close(</w:t>
+      </w:r>
+      <w:proofErr w:type="gramEnd"/>
       <w:r>
         <w:rPr>
           <w:rFonts w:ascii="Arial" w:hAnsi="Arial" w:cs="Arial"/>
@@ -582,9 +637,8 @@
           <w:szCs w:val="21"/>
           <w:shd w:val="clear" w:color="auto" w:fill="FFFFFF"/>
         </w:rPr>
-        <w:t>readLines</w:t>
-      </w:r>
-      <w:proofErr w:type="spellEnd"/>
+        <w:t>con) ## </w:t>
+      </w:r>
       <w:r>
         <w:rPr>
           <w:rFonts w:ascii="Arial" w:hAnsi="Arial" w:cs="Arial"/>
@@ -593,54 +647,8 @@
           <w:szCs w:val="21"/>
           <w:shd w:val="clear" w:color="auto" w:fill="FFFFFF"/>
         </w:rPr>
-        <w:t>(</w:t>
-      </w:r>
-      <w:proofErr w:type="gramEnd"/>
-      <w:r>
-        <w:rPr>
-          <w:rFonts w:ascii="Arial" w:hAnsi="Arial" w:cs="Arial"/>
-          <w:color w:val="1F1F1F"/>
-          <w:sz w:val="21"/>
-          <w:szCs w:val="21"/>
-          <w:shd w:val="clear" w:color="auto" w:fill="FFFFFF"/>
-        </w:rPr>
-        <w:t xml:space="preserve">con, 5) ## Read in the next 5 lines of text </w:t>
-      </w:r>
-    </w:p>
-    <w:p>
-      <w:pPr>
-        <w:shd w:val="clear" w:color="auto" w:fill="FFFFFF"/>
-        <w:spacing w:before="100" w:beforeAutospacing="1" w:after="150" w:line="240" w:lineRule="auto"/>
-        <w:ind w:left="1440"/>
-        <w:rPr>
-          <w:rFonts w:ascii="Arial" w:eastAsia="Times New Roman" w:hAnsi="Arial" w:cs="Arial"/>
-          <w:color w:val="1F1F1F"/>
-          <w:sz w:val="21"/>
-          <w:szCs w:val="21"/>
-        </w:rPr>
-      </w:pPr>
-      <w:r>
-        <w:rPr>
-          <w:rFonts w:ascii="Arial" w:hAnsi="Arial" w:cs="Arial"/>
-          <w:color w:val="1F1F1F"/>
-          <w:sz w:val="21"/>
-          <w:szCs w:val="21"/>
-          <w:shd w:val="clear" w:color="auto" w:fill="FFFFFF"/>
-        </w:rPr>
-        <w:t>close(con) ## </w:t>
-      </w:r>
-      <w:r>
-        <w:rPr>
-          <w:rFonts w:ascii="Arial" w:hAnsi="Arial" w:cs="Arial"/>
-          <w:color w:val="1F1F1F"/>
-          <w:sz w:val="21"/>
-          <w:szCs w:val="21"/>
-          <w:shd w:val="clear" w:color="auto" w:fill="FFFFFF"/>
-        </w:rPr>
         <w:t xml:space="preserve"> Important to close the connection</w:t>
       </w:r>
-      <w:bookmarkStart w:id="0" w:name="_GoBack"/>
-      <w:bookmarkEnd w:id="0"/>
     </w:p>
     <w:p>
       <w:pPr>
@@ -829,7 +837,893 @@
         </w:rPr>
       </w:pPr>
     </w:p>
-    <w:p/>
+    <w:p>
+      <w:pPr>
+        <w:pStyle w:val="Heading1"/>
+      </w:pPr>
+      <w:r>
+        <w:t>Quiz 1 Notes</w:t>
+      </w:r>
+    </w:p>
+    <w:p>
+      <w:r>
+        <w:t xml:space="preserve">Twitter: </w:t>
+      </w:r>
+    </w:p>
+    <w:p>
+      <w:pPr>
+        <w:shd w:val="clear" w:color="auto" w:fill="FFFFFF"/>
+        <w:tabs>
+          <w:tab w:val="left" w:pos="916"/>
+          <w:tab w:val="left" w:pos="1832"/>
+          <w:tab w:val="left" w:pos="2748"/>
+          <w:tab w:val="left" w:pos="3664"/>
+          <w:tab w:val="left" w:pos="4580"/>
+          <w:tab w:val="left" w:pos="5496"/>
+          <w:tab w:val="left" w:pos="6412"/>
+          <w:tab w:val="left" w:pos="7328"/>
+          <w:tab w:val="left" w:pos="8244"/>
+          <w:tab w:val="left" w:pos="9160"/>
+          <w:tab w:val="left" w:pos="10076"/>
+          <w:tab w:val="left" w:pos="10992"/>
+          <w:tab w:val="left" w:pos="11908"/>
+          <w:tab w:val="left" w:pos="12824"/>
+          <w:tab w:val="left" w:pos="13740"/>
+          <w:tab w:val="left" w:pos="14656"/>
+        </w:tabs>
+        <w:wordWrap w:val="0"/>
+        <w:spacing w:after="0" w:line="170" w:lineRule="atLeast"/>
+        <w:rPr>
+          <w:rFonts w:ascii="Lucida Console" w:eastAsia="Times New Roman" w:hAnsi="Lucida Console" w:cs="Courier New"/>
+          <w:color w:val="000000"/>
+          <w:sz w:val="20"/>
+          <w:szCs w:val="20"/>
+          <w:bdr w:val="none" w:sz="0" w:space="0" w:color="auto" w:frame="1"/>
+        </w:rPr>
+      </w:pPr>
+      <w:r>
+        <w:rPr>
+          <w:rFonts w:ascii="Lucida Console" w:eastAsia="Times New Roman" w:hAnsi="Lucida Console" w:cs="Courier New"/>
+          <w:color w:val="000000"/>
+          <w:sz w:val="20"/>
+          <w:szCs w:val="20"/>
+          <w:bdr w:val="none" w:sz="0" w:space="0" w:color="auto" w:frame="1"/>
+        </w:rPr>
+        <w:lastRenderedPageBreak/>
+        <w:t xml:space="preserve">[1] </w:t>
+      </w:r>
+      <w:proofErr w:type="spellStart"/>
+      <w:proofErr w:type="gramStart"/>
+      <w:r>
+        <w:t>maxLength</w:t>
+      </w:r>
+      <w:proofErr w:type="spellEnd"/>
+      <w:proofErr w:type="gramEnd"/>
+      <w:r>
+        <w:rPr>
+          <w:rFonts w:ascii="Lucida Console" w:eastAsia="Times New Roman" w:hAnsi="Lucida Console" w:cs="Courier New"/>
+          <w:color w:val="000000"/>
+          <w:sz w:val="20"/>
+          <w:szCs w:val="20"/>
+          <w:bdr w:val="none" w:sz="0" w:space="0" w:color="auto" w:frame="1"/>
+        </w:rPr>
+        <w:t xml:space="preserve"> 213</w:t>
+      </w:r>
+    </w:p>
+    <w:p>
+      <w:pPr>
+        <w:shd w:val="clear" w:color="auto" w:fill="FFFFFF"/>
+        <w:tabs>
+          <w:tab w:val="left" w:pos="916"/>
+          <w:tab w:val="left" w:pos="1832"/>
+          <w:tab w:val="left" w:pos="2748"/>
+          <w:tab w:val="left" w:pos="3664"/>
+          <w:tab w:val="left" w:pos="4580"/>
+          <w:tab w:val="left" w:pos="5496"/>
+          <w:tab w:val="left" w:pos="6412"/>
+          <w:tab w:val="left" w:pos="7328"/>
+          <w:tab w:val="left" w:pos="8244"/>
+          <w:tab w:val="left" w:pos="9160"/>
+          <w:tab w:val="left" w:pos="10076"/>
+          <w:tab w:val="left" w:pos="10992"/>
+          <w:tab w:val="left" w:pos="11908"/>
+          <w:tab w:val="left" w:pos="12824"/>
+          <w:tab w:val="left" w:pos="13740"/>
+          <w:tab w:val="left" w:pos="14656"/>
+        </w:tabs>
+        <w:wordWrap w:val="0"/>
+        <w:spacing w:after="0" w:line="170" w:lineRule="atLeast"/>
+        <w:rPr>
+          <w:rFonts w:ascii="Lucida Console" w:eastAsia="Times New Roman" w:hAnsi="Lucida Console" w:cs="Courier New"/>
+          <w:color w:val="000000"/>
+          <w:sz w:val="20"/>
+          <w:szCs w:val="20"/>
+          <w:bdr w:val="none" w:sz="0" w:space="0" w:color="auto" w:frame="1"/>
+        </w:rPr>
+      </w:pPr>
+      <w:r>
+        <w:rPr>
+          <w:rFonts w:ascii="Lucida Console" w:eastAsia="Times New Roman" w:hAnsi="Lucida Console" w:cs="Courier New"/>
+          <w:color w:val="000000"/>
+          <w:sz w:val="20"/>
+          <w:szCs w:val="20"/>
+          <w:bdr w:val="none" w:sz="0" w:space="0" w:color="auto" w:frame="1"/>
+        </w:rPr>
+        <w:t xml:space="preserve">[1] </w:t>
+      </w:r>
+      <w:proofErr w:type="spellStart"/>
+      <w:proofErr w:type="gramStart"/>
+      <w:r>
+        <w:t>numLines</w:t>
+      </w:r>
+      <w:proofErr w:type="spellEnd"/>
+      <w:proofErr w:type="gramEnd"/>
+      <w:r>
+        <w:rPr>
+          <w:rFonts w:ascii="Lucida Console" w:eastAsia="Times New Roman" w:hAnsi="Lucida Console" w:cs="Courier New"/>
+          <w:color w:val="000000"/>
+          <w:sz w:val="20"/>
+          <w:szCs w:val="20"/>
+          <w:bdr w:val="none" w:sz="0" w:space="0" w:color="auto" w:frame="1"/>
+        </w:rPr>
+        <w:t xml:space="preserve"> 2360148</w:t>
+      </w:r>
+    </w:p>
+    <w:p>
+      <w:pPr>
+        <w:shd w:val="clear" w:color="auto" w:fill="FFFFFF"/>
+        <w:tabs>
+          <w:tab w:val="left" w:pos="916"/>
+          <w:tab w:val="left" w:pos="1832"/>
+          <w:tab w:val="left" w:pos="2748"/>
+          <w:tab w:val="left" w:pos="3664"/>
+          <w:tab w:val="left" w:pos="4580"/>
+          <w:tab w:val="left" w:pos="5496"/>
+          <w:tab w:val="left" w:pos="6412"/>
+          <w:tab w:val="left" w:pos="7328"/>
+          <w:tab w:val="left" w:pos="8244"/>
+          <w:tab w:val="left" w:pos="9160"/>
+          <w:tab w:val="left" w:pos="10076"/>
+          <w:tab w:val="left" w:pos="10992"/>
+          <w:tab w:val="left" w:pos="11908"/>
+          <w:tab w:val="left" w:pos="12824"/>
+          <w:tab w:val="left" w:pos="13740"/>
+          <w:tab w:val="left" w:pos="14656"/>
+        </w:tabs>
+        <w:wordWrap w:val="0"/>
+        <w:spacing w:after="0" w:line="170" w:lineRule="atLeast"/>
+        <w:rPr>
+          <w:rFonts w:ascii="Lucida Console" w:eastAsia="Times New Roman" w:hAnsi="Lucida Console" w:cs="Courier New"/>
+          <w:color w:val="000000"/>
+          <w:sz w:val="20"/>
+          <w:szCs w:val="20"/>
+          <w:bdr w:val="none" w:sz="0" w:space="0" w:color="auto" w:frame="1"/>
+        </w:rPr>
+      </w:pPr>
+      <w:r>
+        <w:rPr>
+          <w:rFonts w:ascii="Lucida Console" w:eastAsia="Times New Roman" w:hAnsi="Lucida Console" w:cs="Courier New"/>
+          <w:color w:val="000000"/>
+          <w:sz w:val="20"/>
+          <w:szCs w:val="20"/>
+          <w:bdr w:val="none" w:sz="0" w:space="0" w:color="auto" w:frame="1"/>
+        </w:rPr>
+        <w:t xml:space="preserve">[1] </w:t>
+      </w:r>
+      <w:proofErr w:type="spellStart"/>
+      <w:proofErr w:type="gramStart"/>
+      <w:r>
+        <w:t>hasHate</w:t>
+      </w:r>
+      <w:proofErr w:type="spellEnd"/>
+      <w:proofErr w:type="gramEnd"/>
+      <w:r>
+        <w:rPr>
+          <w:rFonts w:ascii="Lucida Console" w:eastAsia="Times New Roman" w:hAnsi="Lucida Console" w:cs="Courier New"/>
+          <w:color w:val="000000"/>
+          <w:sz w:val="20"/>
+          <w:szCs w:val="20"/>
+          <w:bdr w:val="none" w:sz="0" w:space="0" w:color="auto" w:frame="1"/>
+        </w:rPr>
+        <w:t xml:space="preserve"> 22138</w:t>
+      </w:r>
+    </w:p>
+    <w:p>
+      <w:pPr>
+        <w:shd w:val="clear" w:color="auto" w:fill="FFFFFF"/>
+        <w:tabs>
+          <w:tab w:val="left" w:pos="916"/>
+          <w:tab w:val="left" w:pos="1832"/>
+          <w:tab w:val="left" w:pos="2748"/>
+          <w:tab w:val="left" w:pos="3664"/>
+          <w:tab w:val="left" w:pos="4580"/>
+          <w:tab w:val="left" w:pos="5496"/>
+          <w:tab w:val="left" w:pos="6412"/>
+          <w:tab w:val="left" w:pos="7328"/>
+          <w:tab w:val="left" w:pos="8244"/>
+          <w:tab w:val="left" w:pos="9160"/>
+          <w:tab w:val="left" w:pos="10076"/>
+          <w:tab w:val="left" w:pos="10992"/>
+          <w:tab w:val="left" w:pos="11908"/>
+          <w:tab w:val="left" w:pos="12824"/>
+          <w:tab w:val="left" w:pos="13740"/>
+          <w:tab w:val="left" w:pos="14656"/>
+        </w:tabs>
+        <w:wordWrap w:val="0"/>
+        <w:spacing w:after="0" w:line="170" w:lineRule="atLeast"/>
+        <w:rPr>
+          <w:rFonts w:ascii="Lucida Console" w:eastAsia="Times New Roman" w:hAnsi="Lucida Console" w:cs="Courier New"/>
+          <w:color w:val="000000"/>
+          <w:sz w:val="20"/>
+          <w:szCs w:val="20"/>
+          <w:bdr w:val="none" w:sz="0" w:space="0" w:color="auto" w:frame="1"/>
+        </w:rPr>
+      </w:pPr>
+      <w:r>
+        <w:rPr>
+          <w:rFonts w:ascii="Lucida Console" w:eastAsia="Times New Roman" w:hAnsi="Lucida Console" w:cs="Courier New"/>
+          <w:color w:val="000000"/>
+          <w:sz w:val="20"/>
+          <w:szCs w:val="20"/>
+          <w:bdr w:val="none" w:sz="0" w:space="0" w:color="auto" w:frame="1"/>
+        </w:rPr>
+        <w:t xml:space="preserve">[1] </w:t>
+      </w:r>
+      <w:proofErr w:type="spellStart"/>
+      <w:proofErr w:type="gramStart"/>
+      <w:r>
+        <w:t>hasLove</w:t>
+      </w:r>
+      <w:proofErr w:type="spellEnd"/>
+      <w:proofErr w:type="gramEnd"/>
+      <w:r>
+        <w:rPr>
+          <w:rFonts w:ascii="Lucida Console" w:eastAsia="Times New Roman" w:hAnsi="Lucida Console" w:cs="Courier New"/>
+          <w:color w:val="000000"/>
+          <w:sz w:val="20"/>
+          <w:szCs w:val="20"/>
+          <w:bdr w:val="none" w:sz="0" w:space="0" w:color="auto" w:frame="1"/>
+        </w:rPr>
+        <w:t xml:space="preserve"> 90956</w:t>
+      </w:r>
+    </w:p>
+    <w:p>
+      <w:pPr>
+        <w:shd w:val="clear" w:color="auto" w:fill="FFFFFF"/>
+        <w:tabs>
+          <w:tab w:val="left" w:pos="916"/>
+          <w:tab w:val="left" w:pos="1832"/>
+          <w:tab w:val="left" w:pos="2748"/>
+          <w:tab w:val="left" w:pos="3664"/>
+          <w:tab w:val="left" w:pos="4580"/>
+          <w:tab w:val="left" w:pos="5496"/>
+          <w:tab w:val="left" w:pos="6412"/>
+          <w:tab w:val="left" w:pos="7328"/>
+          <w:tab w:val="left" w:pos="8244"/>
+          <w:tab w:val="left" w:pos="9160"/>
+          <w:tab w:val="left" w:pos="10076"/>
+          <w:tab w:val="left" w:pos="10992"/>
+          <w:tab w:val="left" w:pos="11908"/>
+          <w:tab w:val="left" w:pos="12824"/>
+          <w:tab w:val="left" w:pos="13740"/>
+          <w:tab w:val="left" w:pos="14656"/>
+        </w:tabs>
+        <w:wordWrap w:val="0"/>
+        <w:spacing w:after="0" w:line="170" w:lineRule="atLeast"/>
+        <w:rPr>
+          <w:rFonts w:ascii="Lucida Console" w:eastAsia="Times New Roman" w:hAnsi="Lucida Console" w:cs="Courier New"/>
+          <w:color w:val="000000"/>
+          <w:sz w:val="20"/>
+          <w:szCs w:val="20"/>
+          <w:bdr w:val="none" w:sz="0" w:space="0" w:color="auto" w:frame="1"/>
+        </w:rPr>
+      </w:pPr>
+      <w:r>
+        <w:rPr>
+          <w:rFonts w:ascii="Lucida Console" w:eastAsia="Times New Roman" w:hAnsi="Lucida Console" w:cs="Courier New"/>
+          <w:color w:val="000000"/>
+          <w:sz w:val="20"/>
+          <w:szCs w:val="20"/>
+          <w:bdr w:val="none" w:sz="0" w:space="0" w:color="auto" w:frame="1"/>
+        </w:rPr>
+        <w:t xml:space="preserve">[1] </w:t>
+      </w:r>
+      <w:proofErr w:type="spellStart"/>
+      <w:proofErr w:type="gramStart"/>
+      <w:r>
+        <w:t>hasPhrase</w:t>
+      </w:r>
+      <w:proofErr w:type="spellEnd"/>
+      <w:proofErr w:type="gramEnd"/>
+      <w:r>
+        <w:rPr>
+          <w:rFonts w:ascii="Lucida Console" w:eastAsia="Times New Roman" w:hAnsi="Lucida Console" w:cs="Courier New"/>
+          <w:color w:val="000000"/>
+          <w:sz w:val="20"/>
+          <w:szCs w:val="20"/>
+          <w:bdr w:val="none" w:sz="0" w:space="0" w:color="auto" w:frame="1"/>
+        </w:rPr>
+        <w:t xml:space="preserve"> 3</w:t>
+      </w:r>
+    </w:p>
+    <w:p>
+      <w:pPr>
+        <w:shd w:val="clear" w:color="auto" w:fill="FFFFFF"/>
+        <w:tabs>
+          <w:tab w:val="left" w:pos="916"/>
+          <w:tab w:val="left" w:pos="1832"/>
+          <w:tab w:val="left" w:pos="2748"/>
+          <w:tab w:val="left" w:pos="3664"/>
+          <w:tab w:val="left" w:pos="4580"/>
+          <w:tab w:val="left" w:pos="5496"/>
+          <w:tab w:val="left" w:pos="6412"/>
+          <w:tab w:val="left" w:pos="7328"/>
+          <w:tab w:val="left" w:pos="8244"/>
+          <w:tab w:val="left" w:pos="9160"/>
+          <w:tab w:val="left" w:pos="10076"/>
+          <w:tab w:val="left" w:pos="10992"/>
+          <w:tab w:val="left" w:pos="11908"/>
+          <w:tab w:val="left" w:pos="12824"/>
+          <w:tab w:val="left" w:pos="13740"/>
+          <w:tab w:val="left" w:pos="14656"/>
+        </w:tabs>
+        <w:wordWrap w:val="0"/>
+        <w:spacing w:after="0" w:line="170" w:lineRule="atLeast"/>
+        <w:rPr>
+          <w:rFonts w:ascii="Lucida Console" w:eastAsia="Times New Roman" w:hAnsi="Lucida Console" w:cs="Courier New"/>
+          <w:color w:val="000000"/>
+          <w:sz w:val="20"/>
+          <w:szCs w:val="20"/>
+          <w:bdr w:val="none" w:sz="0" w:space="0" w:color="auto" w:frame="1"/>
+        </w:rPr>
+      </w:pPr>
+    </w:p>
+    <w:p>
+      <w:pPr>
+        <w:shd w:val="clear" w:color="auto" w:fill="FFFFFF"/>
+        <w:tabs>
+          <w:tab w:val="left" w:pos="916"/>
+          <w:tab w:val="left" w:pos="1832"/>
+          <w:tab w:val="left" w:pos="2748"/>
+          <w:tab w:val="left" w:pos="3664"/>
+          <w:tab w:val="left" w:pos="4580"/>
+          <w:tab w:val="left" w:pos="5496"/>
+          <w:tab w:val="left" w:pos="6412"/>
+          <w:tab w:val="left" w:pos="7328"/>
+          <w:tab w:val="left" w:pos="8244"/>
+          <w:tab w:val="left" w:pos="9160"/>
+          <w:tab w:val="left" w:pos="10076"/>
+          <w:tab w:val="left" w:pos="10992"/>
+          <w:tab w:val="left" w:pos="11908"/>
+          <w:tab w:val="left" w:pos="12824"/>
+          <w:tab w:val="left" w:pos="13740"/>
+          <w:tab w:val="left" w:pos="14656"/>
+        </w:tabs>
+        <w:wordWrap w:val="0"/>
+        <w:spacing w:after="0" w:line="170" w:lineRule="atLeast"/>
+        <w:rPr>
+          <w:rFonts w:ascii="Lucida Console" w:eastAsia="Times New Roman" w:hAnsi="Lucida Console" w:cs="Courier New"/>
+          <w:color w:val="000000"/>
+          <w:sz w:val="20"/>
+          <w:szCs w:val="20"/>
+          <w:bdr w:val="none" w:sz="0" w:space="0" w:color="auto" w:frame="1"/>
+        </w:rPr>
+      </w:pPr>
+      <w:r>
+        <w:rPr>
+          <w:rFonts w:ascii="Lucida Console" w:eastAsia="Times New Roman" w:hAnsi="Lucida Console" w:cs="Courier New"/>
+          <w:color w:val="000000"/>
+          <w:sz w:val="20"/>
+          <w:szCs w:val="20"/>
+          <w:bdr w:val="none" w:sz="0" w:space="0" w:color="auto" w:frame="1"/>
+        </w:rPr>
+        <w:t>News:</w:t>
+      </w:r>
+    </w:p>
+    <w:p>
+      <w:pPr>
+        <w:pStyle w:val="HTMLPreformatted"/>
+        <w:shd w:val="clear" w:color="auto" w:fill="FFFFFF"/>
+        <w:wordWrap w:val="0"/>
+        <w:spacing w:line="170" w:lineRule="atLeast"/>
+        <w:rPr>
+          <w:rStyle w:val="gnkrckgcgsb"/>
+          <w:rFonts w:ascii="Lucida Console" w:hAnsi="Lucida Console"/>
+          <w:color w:val="000000"/>
+          <w:bdr w:val="none" w:sz="0" w:space="0" w:color="auto" w:frame="1"/>
+        </w:rPr>
+      </w:pPr>
+      <w:r>
+        <w:rPr>
+          <w:rStyle w:val="gnkrckgcgsb"/>
+          <w:rFonts w:ascii="Lucida Console" w:hAnsi="Lucida Console"/>
+          <w:color w:val="000000"/>
+          <w:bdr w:val="none" w:sz="0" w:space="0" w:color="auto" w:frame="1"/>
+        </w:rPr>
+        <w:t xml:space="preserve">[1] </w:t>
+      </w:r>
+      <w:proofErr w:type="spellStart"/>
+      <w:proofErr w:type="gramStart"/>
+      <w:r>
+        <w:rPr>
+          <w:rStyle w:val="gnkrckgcmrb"/>
+          <w:rFonts w:ascii="Lucida Console" w:eastAsiaTheme="majorEastAsia" w:hAnsi="Lucida Console"/>
+          <w:color w:val="0000FF"/>
+        </w:rPr>
+        <w:t>maxLength</w:t>
+      </w:r>
+      <w:proofErr w:type="spellEnd"/>
+      <w:proofErr w:type="gramEnd"/>
+      <w:r>
+        <w:rPr>
+          <w:rStyle w:val="gnkrckgcgsb"/>
+          <w:rFonts w:ascii="Lucida Console" w:hAnsi="Lucida Console"/>
+          <w:color w:val="000000"/>
+          <w:bdr w:val="none" w:sz="0" w:space="0" w:color="auto" w:frame="1"/>
+        </w:rPr>
+        <w:t xml:space="preserve"> </w:t>
+      </w:r>
+      <w:r>
+        <w:rPr>
+          <w:rStyle w:val="gnkrckgcgsb"/>
+          <w:rFonts w:ascii="Lucida Console" w:hAnsi="Lucida Console"/>
+          <w:color w:val="000000"/>
+          <w:bdr w:val="none" w:sz="0" w:space="0" w:color="auto" w:frame="1"/>
+        </w:rPr>
+        <w:t>5760</w:t>
+      </w:r>
+    </w:p>
+    <w:p>
+      <w:pPr>
+        <w:pStyle w:val="HTMLPreformatted"/>
+        <w:shd w:val="clear" w:color="auto" w:fill="FFFFFF"/>
+        <w:wordWrap w:val="0"/>
+        <w:spacing w:line="170" w:lineRule="atLeast"/>
+        <w:rPr>
+          <w:rStyle w:val="gnkrckgcgsb"/>
+          <w:rFonts w:ascii="Lucida Console" w:hAnsi="Lucida Console"/>
+          <w:color w:val="000000"/>
+          <w:bdr w:val="none" w:sz="0" w:space="0" w:color="auto" w:frame="1"/>
+        </w:rPr>
+      </w:pPr>
+      <w:r>
+        <w:rPr>
+          <w:rStyle w:val="gnkrckgcgsb"/>
+          <w:rFonts w:ascii="Lucida Console" w:hAnsi="Lucida Console"/>
+          <w:color w:val="000000"/>
+          <w:bdr w:val="none" w:sz="0" w:space="0" w:color="auto" w:frame="1"/>
+        </w:rPr>
+        <w:t xml:space="preserve">[1] </w:t>
+      </w:r>
+      <w:proofErr w:type="spellStart"/>
+      <w:proofErr w:type="gramStart"/>
+      <w:r>
+        <w:rPr>
+          <w:rStyle w:val="gnkrckgcmrb"/>
+          <w:rFonts w:ascii="Lucida Console" w:eastAsiaTheme="majorEastAsia" w:hAnsi="Lucida Console"/>
+          <w:color w:val="0000FF"/>
+        </w:rPr>
+        <w:t>numLines</w:t>
+      </w:r>
+      <w:proofErr w:type="spellEnd"/>
+      <w:proofErr w:type="gramEnd"/>
+      <w:r>
+        <w:rPr>
+          <w:rStyle w:val="gnkrckgcgsb"/>
+          <w:rFonts w:ascii="Lucida Console" w:hAnsi="Lucida Console"/>
+          <w:color w:val="000000"/>
+          <w:bdr w:val="none" w:sz="0" w:space="0" w:color="auto" w:frame="1"/>
+        </w:rPr>
+        <w:t xml:space="preserve"> </w:t>
+      </w:r>
+      <w:r>
+        <w:rPr>
+          <w:rStyle w:val="gnkrckgcgsb"/>
+          <w:rFonts w:ascii="Lucida Console" w:hAnsi="Lucida Console"/>
+          <w:color w:val="000000"/>
+          <w:bdr w:val="none" w:sz="0" w:space="0" w:color="auto" w:frame="1"/>
+        </w:rPr>
+        <w:t>77259</w:t>
+      </w:r>
+    </w:p>
+    <w:p>
+      <w:pPr>
+        <w:pStyle w:val="HTMLPreformatted"/>
+        <w:shd w:val="clear" w:color="auto" w:fill="FFFFFF"/>
+        <w:wordWrap w:val="0"/>
+        <w:spacing w:line="170" w:lineRule="atLeast"/>
+        <w:rPr>
+          <w:rStyle w:val="gnkrckgcgsb"/>
+          <w:rFonts w:ascii="Lucida Console" w:hAnsi="Lucida Console"/>
+          <w:color w:val="000000"/>
+          <w:bdr w:val="none" w:sz="0" w:space="0" w:color="auto" w:frame="1"/>
+        </w:rPr>
+      </w:pPr>
+      <w:r>
+        <w:rPr>
+          <w:rStyle w:val="gnkrckgcgsb"/>
+          <w:rFonts w:ascii="Lucida Console" w:hAnsi="Lucida Console"/>
+          <w:color w:val="000000"/>
+          <w:bdr w:val="none" w:sz="0" w:space="0" w:color="auto" w:frame="1"/>
+        </w:rPr>
+        <w:t xml:space="preserve">[1] </w:t>
+      </w:r>
+      <w:proofErr w:type="spellStart"/>
+      <w:proofErr w:type="gramStart"/>
+      <w:r>
+        <w:rPr>
+          <w:rStyle w:val="gnkrckgcmrb"/>
+          <w:rFonts w:ascii="Lucida Console" w:eastAsiaTheme="majorEastAsia" w:hAnsi="Lucida Console"/>
+          <w:color w:val="0000FF"/>
+        </w:rPr>
+        <w:t>hasHate</w:t>
+      </w:r>
+      <w:proofErr w:type="spellEnd"/>
+      <w:proofErr w:type="gramEnd"/>
+      <w:r>
+        <w:rPr>
+          <w:rStyle w:val="gnkrckgcgsb"/>
+          <w:rFonts w:ascii="Lucida Console" w:hAnsi="Lucida Console"/>
+          <w:color w:val="000000"/>
+          <w:bdr w:val="none" w:sz="0" w:space="0" w:color="auto" w:frame="1"/>
+        </w:rPr>
+        <w:t xml:space="preserve"> </w:t>
+      </w:r>
+      <w:r>
+        <w:rPr>
+          <w:rStyle w:val="gnkrckgcgsb"/>
+          <w:rFonts w:ascii="Lucida Console" w:hAnsi="Lucida Console"/>
+          <w:color w:val="000000"/>
+          <w:bdr w:val="none" w:sz="0" w:space="0" w:color="auto" w:frame="1"/>
+        </w:rPr>
+        <w:t>322</w:t>
+      </w:r>
+    </w:p>
+    <w:p>
+      <w:pPr>
+        <w:pStyle w:val="HTMLPreformatted"/>
+        <w:shd w:val="clear" w:color="auto" w:fill="FFFFFF"/>
+        <w:wordWrap w:val="0"/>
+        <w:spacing w:line="170" w:lineRule="atLeast"/>
+        <w:rPr>
+          <w:rStyle w:val="gnkrckgcgsb"/>
+          <w:rFonts w:ascii="Lucida Console" w:hAnsi="Lucida Console"/>
+          <w:color w:val="000000"/>
+          <w:bdr w:val="none" w:sz="0" w:space="0" w:color="auto" w:frame="1"/>
+        </w:rPr>
+      </w:pPr>
+      <w:r>
+        <w:rPr>
+          <w:rStyle w:val="gnkrckgcgsb"/>
+          <w:rFonts w:ascii="Lucida Console" w:hAnsi="Lucida Console"/>
+          <w:color w:val="000000"/>
+          <w:bdr w:val="none" w:sz="0" w:space="0" w:color="auto" w:frame="1"/>
+        </w:rPr>
+        <w:t xml:space="preserve">[1] </w:t>
+      </w:r>
+      <w:proofErr w:type="spellStart"/>
+      <w:proofErr w:type="gramStart"/>
+      <w:r>
+        <w:rPr>
+          <w:rStyle w:val="gnkrckgcmrb"/>
+          <w:rFonts w:ascii="Lucida Console" w:eastAsiaTheme="majorEastAsia" w:hAnsi="Lucida Console"/>
+          <w:color w:val="0000FF"/>
+        </w:rPr>
+        <w:t>hasLove</w:t>
+      </w:r>
+      <w:proofErr w:type="spellEnd"/>
+      <w:proofErr w:type="gramEnd"/>
+      <w:r>
+        <w:rPr>
+          <w:rStyle w:val="gnkrckgcgsb"/>
+          <w:rFonts w:ascii="Lucida Console" w:hAnsi="Lucida Console"/>
+          <w:color w:val="000000"/>
+          <w:bdr w:val="none" w:sz="0" w:space="0" w:color="auto" w:frame="1"/>
+        </w:rPr>
+        <w:t xml:space="preserve"> </w:t>
+      </w:r>
+      <w:r>
+        <w:rPr>
+          <w:rStyle w:val="gnkrckgcgsb"/>
+          <w:rFonts w:ascii="Lucida Console" w:hAnsi="Lucida Console"/>
+          <w:color w:val="000000"/>
+          <w:bdr w:val="none" w:sz="0" w:space="0" w:color="auto" w:frame="1"/>
+        </w:rPr>
+        <w:t>1105</w:t>
+      </w:r>
+    </w:p>
+    <w:p>
+      <w:pPr>
+        <w:pStyle w:val="HTMLPreformatted"/>
+        <w:shd w:val="clear" w:color="auto" w:fill="FFFFFF"/>
+        <w:wordWrap w:val="0"/>
+        <w:spacing w:line="170" w:lineRule="atLeast"/>
+        <w:rPr>
+          <w:rStyle w:val="gnkrckgcgsb"/>
+          <w:rFonts w:ascii="Lucida Console" w:hAnsi="Lucida Console"/>
+          <w:color w:val="000000"/>
+          <w:bdr w:val="none" w:sz="0" w:space="0" w:color="auto" w:frame="1"/>
+        </w:rPr>
+      </w:pPr>
+    </w:p>
+    <w:p>
+      <w:pPr>
+        <w:pStyle w:val="HTMLPreformatted"/>
+        <w:shd w:val="clear" w:color="auto" w:fill="FFFFFF"/>
+        <w:wordWrap w:val="0"/>
+        <w:spacing w:line="170" w:lineRule="atLeast"/>
+        <w:rPr>
+          <w:rStyle w:val="gnkrckgcgsb"/>
+          <w:rFonts w:ascii="Lucida Console" w:hAnsi="Lucida Console"/>
+          <w:color w:val="000000"/>
+          <w:bdr w:val="none" w:sz="0" w:space="0" w:color="auto" w:frame="1"/>
+        </w:rPr>
+      </w:pPr>
+      <w:r>
+        <w:rPr>
+          <w:rStyle w:val="gnkrckgcgsb"/>
+          <w:rFonts w:ascii="Lucida Console" w:hAnsi="Lucida Console"/>
+          <w:color w:val="000000"/>
+          <w:bdr w:val="none" w:sz="0" w:space="0" w:color="auto" w:frame="1"/>
+        </w:rPr>
+        <w:t>Blogs:</w:t>
+      </w:r>
+    </w:p>
+    <w:p>
+      <w:pPr>
+        <w:pStyle w:val="HTMLPreformatted"/>
+        <w:shd w:val="clear" w:color="auto" w:fill="FFFFFF"/>
+        <w:wordWrap w:val="0"/>
+        <w:spacing w:line="170" w:lineRule="atLeast"/>
+        <w:rPr>
+          <w:rStyle w:val="gnkrckgcgsb"/>
+          <w:rFonts w:ascii="Lucida Console" w:hAnsi="Lucida Console"/>
+          <w:color w:val="000000"/>
+          <w:bdr w:val="none" w:sz="0" w:space="0" w:color="auto" w:frame="1"/>
+        </w:rPr>
+      </w:pPr>
+      <w:r>
+        <w:rPr>
+          <w:rStyle w:val="gnkrckgcgsb"/>
+          <w:rFonts w:ascii="Lucida Console" w:hAnsi="Lucida Console"/>
+          <w:color w:val="000000"/>
+          <w:bdr w:val="none" w:sz="0" w:space="0" w:color="auto" w:frame="1"/>
+        </w:rPr>
+        <w:t xml:space="preserve">[1] </w:t>
+      </w:r>
+      <w:proofErr w:type="spellStart"/>
+      <w:proofErr w:type="gramStart"/>
+      <w:r>
+        <w:rPr>
+          <w:rStyle w:val="gnkrckgcmrb"/>
+          <w:rFonts w:ascii="Lucida Console" w:eastAsiaTheme="majorEastAsia" w:hAnsi="Lucida Console"/>
+          <w:color w:val="0000FF"/>
+        </w:rPr>
+        <w:t>maxLength</w:t>
+      </w:r>
+      <w:proofErr w:type="spellEnd"/>
+      <w:proofErr w:type="gramEnd"/>
+      <w:r>
+        <w:rPr>
+          <w:rStyle w:val="gnkrckgcgsb"/>
+          <w:rFonts w:ascii="Lucida Console" w:hAnsi="Lucida Console"/>
+          <w:color w:val="000000"/>
+          <w:bdr w:val="none" w:sz="0" w:space="0" w:color="auto" w:frame="1"/>
+        </w:rPr>
+        <w:t xml:space="preserve"> </w:t>
+      </w:r>
+      <w:r>
+        <w:rPr>
+          <w:rStyle w:val="gnkrckgcgsb"/>
+          <w:rFonts w:ascii="Lucida Console" w:hAnsi="Lucida Console"/>
+          <w:color w:val="000000"/>
+          <w:bdr w:val="none" w:sz="0" w:space="0" w:color="auto" w:frame="1"/>
+        </w:rPr>
+        <w:t>40835</w:t>
+      </w:r>
+    </w:p>
+    <w:p>
+      <w:pPr>
+        <w:pStyle w:val="HTMLPreformatted"/>
+        <w:shd w:val="clear" w:color="auto" w:fill="FFFFFF"/>
+        <w:wordWrap w:val="0"/>
+        <w:spacing w:line="170" w:lineRule="atLeast"/>
+        <w:rPr>
+          <w:rStyle w:val="gnkrckgcgsb"/>
+          <w:rFonts w:ascii="Lucida Console" w:hAnsi="Lucida Console"/>
+          <w:color w:val="000000"/>
+          <w:bdr w:val="none" w:sz="0" w:space="0" w:color="auto" w:frame="1"/>
+        </w:rPr>
+      </w:pPr>
+      <w:r>
+        <w:rPr>
+          <w:rStyle w:val="gnkrckgcgsb"/>
+          <w:rFonts w:ascii="Lucida Console" w:hAnsi="Lucida Console"/>
+          <w:color w:val="000000"/>
+          <w:bdr w:val="none" w:sz="0" w:space="0" w:color="auto" w:frame="1"/>
+        </w:rPr>
+        <w:t xml:space="preserve">[1] </w:t>
+      </w:r>
+      <w:proofErr w:type="spellStart"/>
+      <w:proofErr w:type="gramStart"/>
+      <w:r>
+        <w:rPr>
+          <w:rStyle w:val="gnkrckgcmrb"/>
+          <w:rFonts w:ascii="Lucida Console" w:eastAsiaTheme="majorEastAsia" w:hAnsi="Lucida Console"/>
+          <w:color w:val="0000FF"/>
+        </w:rPr>
+        <w:t>numLines</w:t>
+      </w:r>
+      <w:proofErr w:type="spellEnd"/>
+      <w:proofErr w:type="gramEnd"/>
+      <w:r>
+        <w:rPr>
+          <w:rStyle w:val="gnkrckgcgsb"/>
+          <w:rFonts w:ascii="Lucida Console" w:hAnsi="Lucida Console"/>
+          <w:color w:val="000000"/>
+          <w:bdr w:val="none" w:sz="0" w:space="0" w:color="auto" w:frame="1"/>
+        </w:rPr>
+        <w:t xml:space="preserve"> </w:t>
+      </w:r>
+      <w:r>
+        <w:rPr>
+          <w:rStyle w:val="gnkrckgcgsb"/>
+          <w:rFonts w:ascii="Lucida Console" w:hAnsi="Lucida Console"/>
+          <w:color w:val="000000"/>
+          <w:bdr w:val="none" w:sz="0" w:space="0" w:color="auto" w:frame="1"/>
+        </w:rPr>
+        <w:t>899288</w:t>
+      </w:r>
+    </w:p>
+    <w:p>
+      <w:pPr>
+        <w:pStyle w:val="HTMLPreformatted"/>
+        <w:shd w:val="clear" w:color="auto" w:fill="FFFFFF"/>
+        <w:wordWrap w:val="0"/>
+        <w:spacing w:line="170" w:lineRule="atLeast"/>
+        <w:rPr>
+          <w:rStyle w:val="gnkrckgcgsb"/>
+          <w:rFonts w:ascii="Lucida Console" w:hAnsi="Lucida Console"/>
+          <w:color w:val="000000"/>
+          <w:bdr w:val="none" w:sz="0" w:space="0" w:color="auto" w:frame="1"/>
+        </w:rPr>
+      </w:pPr>
+      <w:r>
+        <w:rPr>
+          <w:rStyle w:val="gnkrckgcgsb"/>
+          <w:rFonts w:ascii="Lucida Console" w:hAnsi="Lucida Console"/>
+          <w:color w:val="000000"/>
+          <w:bdr w:val="none" w:sz="0" w:space="0" w:color="auto" w:frame="1"/>
+        </w:rPr>
+        <w:t xml:space="preserve">[1] </w:t>
+      </w:r>
+      <w:proofErr w:type="spellStart"/>
+      <w:proofErr w:type="gramStart"/>
+      <w:r>
+        <w:rPr>
+          <w:rStyle w:val="gnkrckgcmrb"/>
+          <w:rFonts w:ascii="Lucida Console" w:eastAsiaTheme="majorEastAsia" w:hAnsi="Lucida Console"/>
+          <w:color w:val="0000FF"/>
+        </w:rPr>
+        <w:t>hasHate</w:t>
+      </w:r>
+      <w:proofErr w:type="spellEnd"/>
+      <w:proofErr w:type="gramEnd"/>
+      <w:r>
+        <w:rPr>
+          <w:rStyle w:val="gnkrckgcgsb"/>
+          <w:rFonts w:ascii="Lucida Console" w:hAnsi="Lucida Console"/>
+          <w:color w:val="000000"/>
+          <w:bdr w:val="none" w:sz="0" w:space="0" w:color="auto" w:frame="1"/>
+        </w:rPr>
+        <w:t xml:space="preserve"> </w:t>
+      </w:r>
+      <w:r>
+        <w:rPr>
+          <w:rStyle w:val="gnkrckgcgsb"/>
+          <w:rFonts w:ascii="Lucida Console" w:hAnsi="Lucida Console"/>
+          <w:color w:val="000000"/>
+          <w:bdr w:val="none" w:sz="0" w:space="0" w:color="auto" w:frame="1"/>
+        </w:rPr>
+        <w:t>11098</w:t>
+      </w:r>
+    </w:p>
+    <w:p>
+      <w:pPr>
+        <w:pStyle w:val="HTMLPreformatted"/>
+        <w:shd w:val="clear" w:color="auto" w:fill="FFFFFF"/>
+        <w:wordWrap w:val="0"/>
+        <w:spacing w:line="170" w:lineRule="atLeast"/>
+        <w:rPr>
+          <w:rFonts w:ascii="Lucida Console" w:hAnsi="Lucida Console"/>
+          <w:color w:val="000000"/>
+        </w:rPr>
+      </w:pPr>
+      <w:r>
+        <w:rPr>
+          <w:rStyle w:val="gnkrckgcgsb"/>
+          <w:rFonts w:ascii="Lucida Console" w:hAnsi="Lucida Console"/>
+          <w:color w:val="000000"/>
+          <w:bdr w:val="none" w:sz="0" w:space="0" w:color="auto" w:frame="1"/>
+        </w:rPr>
+        <w:t xml:space="preserve">[1] </w:t>
+      </w:r>
+      <w:proofErr w:type="spellStart"/>
+      <w:proofErr w:type="gramStart"/>
+      <w:r>
+        <w:rPr>
+          <w:rStyle w:val="gnkrckgcmrb"/>
+          <w:rFonts w:ascii="Lucida Console" w:eastAsiaTheme="majorEastAsia" w:hAnsi="Lucida Console"/>
+          <w:color w:val="0000FF"/>
+        </w:rPr>
+        <w:t>hasLove</w:t>
+      </w:r>
+      <w:proofErr w:type="spellEnd"/>
+      <w:proofErr w:type="gramEnd"/>
+      <w:r>
+        <w:rPr>
+          <w:rStyle w:val="gnkrckgcgsb"/>
+          <w:rFonts w:ascii="Lucida Console" w:hAnsi="Lucida Console"/>
+          <w:color w:val="000000"/>
+          <w:bdr w:val="none" w:sz="0" w:space="0" w:color="auto" w:frame="1"/>
+        </w:rPr>
+        <w:t xml:space="preserve"> </w:t>
+      </w:r>
+      <w:r>
+        <w:rPr>
+          <w:rStyle w:val="gnkrckgcgsb"/>
+          <w:rFonts w:ascii="Lucida Console" w:hAnsi="Lucida Console"/>
+          <w:color w:val="000000"/>
+          <w:bdr w:val="none" w:sz="0" w:space="0" w:color="auto" w:frame="1"/>
+        </w:rPr>
+        <w:t>49167</w:t>
+      </w:r>
+      <w:bookmarkStart w:id="0" w:name="_GoBack"/>
+      <w:bookmarkEnd w:id="0"/>
+    </w:p>
+    <w:p>
+      <w:pPr>
+        <w:pStyle w:val="HTMLPreformatted"/>
+        <w:shd w:val="clear" w:color="auto" w:fill="FFFFFF"/>
+        <w:wordWrap w:val="0"/>
+        <w:spacing w:line="170" w:lineRule="atLeast"/>
+        <w:rPr>
+          <w:rFonts w:ascii="Lucida Console" w:hAnsi="Lucida Console"/>
+          <w:color w:val="000000"/>
+        </w:rPr>
+      </w:pPr>
+    </w:p>
+    <w:p>
+      <w:pPr>
+        <w:shd w:val="clear" w:color="auto" w:fill="FFFFFF"/>
+        <w:tabs>
+          <w:tab w:val="left" w:pos="916"/>
+          <w:tab w:val="left" w:pos="1832"/>
+          <w:tab w:val="left" w:pos="2748"/>
+          <w:tab w:val="left" w:pos="3664"/>
+          <w:tab w:val="left" w:pos="4580"/>
+          <w:tab w:val="left" w:pos="5496"/>
+          <w:tab w:val="left" w:pos="6412"/>
+          <w:tab w:val="left" w:pos="7328"/>
+          <w:tab w:val="left" w:pos="8244"/>
+          <w:tab w:val="left" w:pos="9160"/>
+          <w:tab w:val="left" w:pos="10076"/>
+          <w:tab w:val="left" w:pos="10992"/>
+          <w:tab w:val="left" w:pos="11908"/>
+          <w:tab w:val="left" w:pos="12824"/>
+          <w:tab w:val="left" w:pos="13740"/>
+          <w:tab w:val="left" w:pos="14656"/>
+        </w:tabs>
+        <w:wordWrap w:val="0"/>
+        <w:spacing w:after="0" w:line="170" w:lineRule="atLeast"/>
+        <w:rPr>
+          <w:rFonts w:ascii="Lucida Console" w:eastAsia="Times New Roman" w:hAnsi="Lucida Console" w:cs="Courier New"/>
+          <w:color w:val="000000"/>
+          <w:sz w:val="20"/>
+          <w:szCs w:val="20"/>
+        </w:rPr>
+      </w:pPr>
+    </w:p>
     <w:sectPr>
       <w:pgSz w:w="12240" w:h="15840"/>
       <w:pgMar w:top="1440" w:right="1440" w:bottom="1440" w:left="1440" w:header="720" w:footer="720" w:gutter="0"/>
@@ -1695,6 +2589,27 @@
     <w:name w:val="Normal"/>
     <w:qFormat/>
   </w:style>
+  <w:style w:type="paragraph" w:styleId="Heading1">
+    <w:name w:val="heading 1"/>
+    <w:basedOn w:val="Normal"/>
+    <w:next w:val="Normal"/>
+    <w:link w:val="Heading1Char"/>
+    <w:uiPriority w:val="9"/>
+    <w:qFormat/>
+    <w:rsid w:val="00165901"/>
+    <w:pPr>
+      <w:keepNext/>
+      <w:keepLines/>
+      <w:spacing w:before="240" w:after="0"/>
+      <w:outlineLvl w:val="0"/>
+    </w:pPr>
+    <w:rPr>
+      <w:rFonts w:asciiTheme="majorHAnsi" w:eastAsiaTheme="majorEastAsia" w:hAnsiTheme="majorHAnsi" w:cstheme="majorBidi"/>
+      <w:color w:val="2E74B5" w:themeColor="accent1" w:themeShade="BF"/>
+      <w:sz w:val="32"/>
+      <w:szCs w:val="32"/>
+    </w:rPr>
+  </w:style>
   <w:style w:type="paragraph" w:styleId="Heading2">
     <w:name w:val="heading 2"/>
     <w:basedOn w:val="Normal"/>
@@ -1782,6 +2697,82 @@
       <w:sz w:val="24"/>
       <w:szCs w:val="24"/>
     </w:rPr>
+  </w:style>
+  <w:style w:type="character" w:customStyle="1" w:styleId="Heading1Char">
+    <w:name w:val="Heading 1 Char"/>
+    <w:basedOn w:val="DefaultParagraphFont"/>
+    <w:link w:val="Heading1"/>
+    <w:uiPriority w:val="9"/>
+    <w:rsid w:val="00165901"/>
+    <w:rPr>
+      <w:rFonts w:asciiTheme="majorHAnsi" w:eastAsiaTheme="majorEastAsia" w:hAnsiTheme="majorHAnsi" w:cstheme="majorBidi"/>
+      <w:color w:val="2E74B5" w:themeColor="accent1" w:themeShade="BF"/>
+      <w:sz w:val="32"/>
+      <w:szCs w:val="32"/>
+    </w:rPr>
+  </w:style>
+  <w:style w:type="paragraph" w:styleId="HTMLPreformatted">
+    <w:name w:val="HTML Preformatted"/>
+    <w:basedOn w:val="Normal"/>
+    <w:link w:val="HTMLPreformattedChar"/>
+    <w:uiPriority w:val="99"/>
+    <w:semiHidden/>
+    <w:unhideWhenUsed/>
+    <w:rsid w:val="00165901"/>
+    <w:pPr>
+      <w:tabs>
+        <w:tab w:val="left" w:pos="916"/>
+        <w:tab w:val="left" w:pos="1832"/>
+        <w:tab w:val="left" w:pos="2748"/>
+        <w:tab w:val="left" w:pos="3664"/>
+        <w:tab w:val="left" w:pos="4580"/>
+        <w:tab w:val="left" w:pos="5496"/>
+        <w:tab w:val="left" w:pos="6412"/>
+        <w:tab w:val="left" w:pos="7328"/>
+        <w:tab w:val="left" w:pos="8244"/>
+        <w:tab w:val="left" w:pos="9160"/>
+        <w:tab w:val="left" w:pos="10076"/>
+        <w:tab w:val="left" w:pos="10992"/>
+        <w:tab w:val="left" w:pos="11908"/>
+        <w:tab w:val="left" w:pos="12824"/>
+        <w:tab w:val="left" w:pos="13740"/>
+        <w:tab w:val="left" w:pos="14656"/>
+      </w:tabs>
+      <w:spacing w:after="0" w:line="240" w:lineRule="auto"/>
+    </w:pPr>
+    <w:rPr>
+      <w:rFonts w:ascii="Courier New" w:eastAsia="Times New Roman" w:hAnsi="Courier New" w:cs="Courier New"/>
+      <w:sz w:val="20"/>
+      <w:szCs w:val="20"/>
+    </w:rPr>
+  </w:style>
+  <w:style w:type="character" w:customStyle="1" w:styleId="HTMLPreformattedChar">
+    <w:name w:val="HTML Preformatted Char"/>
+    <w:basedOn w:val="DefaultParagraphFont"/>
+    <w:link w:val="HTMLPreformatted"/>
+    <w:uiPriority w:val="99"/>
+    <w:semiHidden/>
+    <w:rsid w:val="00165901"/>
+    <w:rPr>
+      <w:rFonts w:ascii="Courier New" w:eastAsia="Times New Roman" w:hAnsi="Courier New" w:cs="Courier New"/>
+      <w:sz w:val="20"/>
+      <w:szCs w:val="20"/>
+    </w:rPr>
+  </w:style>
+  <w:style w:type="character" w:customStyle="1" w:styleId="gnkrckgcgsb">
+    <w:name w:val="gnkrckgcgsb"/>
+    <w:basedOn w:val="DefaultParagraphFont"/>
+    <w:rsid w:val="00165901"/>
+  </w:style>
+  <w:style w:type="character" w:customStyle="1" w:styleId="gnkrckgcmsb">
+    <w:name w:val="gnkrckgcmsb"/>
+    <w:basedOn w:val="DefaultParagraphFont"/>
+    <w:rsid w:val="00165901"/>
+  </w:style>
+  <w:style w:type="character" w:customStyle="1" w:styleId="gnkrckgcmrb">
+    <w:name w:val="gnkrckgcmrb"/>
+    <w:basedOn w:val="DefaultParagraphFont"/>
+    <w:rsid w:val="00165901"/>
   </w:style>
 </w:styles>
 </file>

</xml_diff>

<commit_message>
plan for lookup algorithm
</commit_message>
<xml_diff>
--- a/Data Science Capstone Notes.docx
+++ b/Data Science Capstone Notes.docx
@@ -210,27 +210,7 @@
             <w:szCs w:val="21"/>
             <w:u w:val="single"/>
           </w:rPr>
-          <w:t>Natural langua</w:t>
-        </w:r>
-        <w:r>
-          <w:rPr>
-            <w:rFonts w:ascii="Arial" w:eastAsia="Times New Roman" w:hAnsi="Arial" w:cs="Arial"/>
-            <w:color w:val="428BCA"/>
-            <w:sz w:val="21"/>
-            <w:szCs w:val="21"/>
-            <w:u w:val="single"/>
-          </w:rPr>
-          <w:t>g</w:t>
-        </w:r>
-        <w:r>
-          <w:rPr>
-            <w:rFonts w:ascii="Arial" w:eastAsia="Times New Roman" w:hAnsi="Arial" w:cs="Arial"/>
-            <w:color w:val="428BCA"/>
-            <w:sz w:val="21"/>
-            <w:szCs w:val="21"/>
-            <w:u w:val="single"/>
-          </w:rPr>
-          <w:t>e processing Wikipedia page</w:t>
+          <w:t>Natural language processing Wikipedia page</w:t>
         </w:r>
       </w:hyperlink>
     </w:p>
@@ -407,251 +387,6 @@
     </w:p>
     <w:p>
       <w:pPr>
-        <w:shd w:val="clear" w:color="auto" w:fill="FFFFFF"/>
-        <w:spacing w:before="100" w:beforeAutospacing="1" w:after="150" w:line="240" w:lineRule="auto"/>
-        <w:ind w:left="1440"/>
-        <w:rPr>
-          <w:rFonts w:ascii="Arial" w:hAnsi="Arial" w:cs="Arial"/>
-          <w:color w:val="1F1F1F"/>
-          <w:sz w:val="21"/>
-          <w:szCs w:val="21"/>
-          <w:shd w:val="clear" w:color="auto" w:fill="FFFFFF"/>
-        </w:rPr>
-      </w:pPr>
-      <w:r>
-        <w:rPr>
-          <w:rFonts w:ascii="Arial" w:hAnsi="Arial" w:cs="Arial"/>
-          <w:color w:val="1F1F1F"/>
-          <w:sz w:val="21"/>
-          <w:szCs w:val="21"/>
-          <w:shd w:val="clear" w:color="auto" w:fill="FFFFFF"/>
-        </w:rPr>
-        <w:t> </w:t>
-      </w:r>
-      <w:proofErr w:type="gramStart"/>
-      <w:r>
-        <w:rPr>
-          <w:rFonts w:ascii="Arial" w:hAnsi="Arial" w:cs="Arial"/>
-          <w:color w:val="1F1F1F"/>
-          <w:sz w:val="21"/>
-          <w:szCs w:val="21"/>
-          <w:shd w:val="clear" w:color="auto" w:fill="FFFFFF"/>
-        </w:rPr>
-        <w:t>c</w:t>
-      </w:r>
-      <w:r>
-        <w:rPr>
-          <w:rFonts w:ascii="Arial" w:hAnsi="Arial" w:cs="Arial"/>
-          <w:color w:val="1F1F1F"/>
-          <w:sz w:val="21"/>
-          <w:szCs w:val="21"/>
-          <w:shd w:val="clear" w:color="auto" w:fill="FFFFFF"/>
-        </w:rPr>
-        <w:t>on</w:t>
-      </w:r>
-      <w:proofErr w:type="gramEnd"/>
-      <w:r>
-        <w:rPr>
-          <w:rFonts w:ascii="Arial" w:hAnsi="Arial" w:cs="Arial"/>
-          <w:color w:val="1F1F1F"/>
-          <w:sz w:val="21"/>
-          <w:szCs w:val="21"/>
-          <w:shd w:val="clear" w:color="auto" w:fill="FFFFFF"/>
-        </w:rPr>
-        <w:t xml:space="preserve"> &lt;- file("en_US.twitter.txt", "r") </w:t>
-      </w:r>
-    </w:p>
-    <w:p>
-      <w:pPr>
-        <w:shd w:val="clear" w:color="auto" w:fill="FFFFFF"/>
-        <w:spacing w:before="100" w:beforeAutospacing="1" w:after="150" w:line="240" w:lineRule="auto"/>
-        <w:ind w:left="1440"/>
-        <w:rPr>
-          <w:rFonts w:ascii="Arial" w:hAnsi="Arial" w:cs="Arial"/>
-          <w:color w:val="1F1F1F"/>
-          <w:sz w:val="21"/>
-          <w:szCs w:val="21"/>
-          <w:shd w:val="clear" w:color="auto" w:fill="FFFFFF"/>
-        </w:rPr>
-      </w:pPr>
-      <w:proofErr w:type="spellStart"/>
-      <w:proofErr w:type="gramStart"/>
-      <w:r>
-        <w:rPr>
-          <w:rFonts w:ascii="Arial" w:hAnsi="Arial" w:cs="Arial"/>
-          <w:color w:val="1F1F1F"/>
-          <w:sz w:val="21"/>
-          <w:szCs w:val="21"/>
-          <w:shd w:val="clear" w:color="auto" w:fill="FFFFFF"/>
-        </w:rPr>
-        <w:t>readLines</w:t>
-      </w:r>
-      <w:proofErr w:type="spellEnd"/>
-      <w:r>
-        <w:rPr>
-          <w:rFonts w:ascii="Arial" w:hAnsi="Arial" w:cs="Arial"/>
-          <w:color w:val="1F1F1F"/>
-          <w:sz w:val="21"/>
-          <w:szCs w:val="21"/>
-          <w:shd w:val="clear" w:color="auto" w:fill="FFFFFF"/>
-        </w:rPr>
-        <w:t>(</w:t>
-      </w:r>
-      <w:proofErr w:type="gramEnd"/>
-      <w:r>
-        <w:rPr>
-          <w:rFonts w:ascii="Arial" w:hAnsi="Arial" w:cs="Arial"/>
-          <w:color w:val="1F1F1F"/>
-          <w:sz w:val="21"/>
-          <w:szCs w:val="21"/>
-          <w:shd w:val="clear" w:color="auto" w:fill="FFFFFF"/>
-        </w:rPr>
-        <w:t xml:space="preserve">con, 1) ## Read the first line of text </w:t>
-      </w:r>
-    </w:p>
-    <w:p>
-      <w:pPr>
-        <w:shd w:val="clear" w:color="auto" w:fill="FFFFFF"/>
-        <w:spacing w:before="100" w:beforeAutospacing="1" w:after="150" w:line="240" w:lineRule="auto"/>
-        <w:ind w:left="1440"/>
-        <w:rPr>
-          <w:rFonts w:ascii="Arial" w:hAnsi="Arial" w:cs="Arial"/>
-          <w:color w:val="1F1F1F"/>
-          <w:sz w:val="21"/>
-          <w:szCs w:val="21"/>
-          <w:shd w:val="clear" w:color="auto" w:fill="FFFFFF"/>
-        </w:rPr>
-      </w:pPr>
-      <w:proofErr w:type="spellStart"/>
-      <w:proofErr w:type="gramStart"/>
-      <w:r>
-        <w:rPr>
-          <w:rFonts w:ascii="Arial" w:hAnsi="Arial" w:cs="Arial"/>
-          <w:color w:val="1F1F1F"/>
-          <w:sz w:val="21"/>
-          <w:szCs w:val="21"/>
-          <w:shd w:val="clear" w:color="auto" w:fill="FFFFFF"/>
-        </w:rPr>
-        <w:t>readLines</w:t>
-      </w:r>
-      <w:proofErr w:type="spellEnd"/>
-      <w:r>
-        <w:rPr>
-          <w:rFonts w:ascii="Arial" w:hAnsi="Arial" w:cs="Arial"/>
-          <w:color w:val="1F1F1F"/>
-          <w:sz w:val="21"/>
-          <w:szCs w:val="21"/>
-          <w:shd w:val="clear" w:color="auto" w:fill="FFFFFF"/>
-        </w:rPr>
-        <w:t>(</w:t>
-      </w:r>
-      <w:proofErr w:type="gramEnd"/>
-      <w:r>
-        <w:rPr>
-          <w:rFonts w:ascii="Arial" w:hAnsi="Arial" w:cs="Arial"/>
-          <w:color w:val="1F1F1F"/>
-          <w:sz w:val="21"/>
-          <w:szCs w:val="21"/>
-          <w:shd w:val="clear" w:color="auto" w:fill="FFFFFF"/>
-        </w:rPr>
-        <w:t xml:space="preserve">con, 1) ## Read the next line of text </w:t>
-      </w:r>
-    </w:p>
-    <w:p>
-      <w:pPr>
-        <w:shd w:val="clear" w:color="auto" w:fill="FFFFFF"/>
-        <w:spacing w:before="100" w:beforeAutospacing="1" w:after="150" w:line="240" w:lineRule="auto"/>
-        <w:ind w:left="1440"/>
-        <w:rPr>
-          <w:rFonts w:ascii="Arial" w:hAnsi="Arial" w:cs="Arial"/>
-          <w:color w:val="1F1F1F"/>
-          <w:sz w:val="21"/>
-          <w:szCs w:val="21"/>
-          <w:shd w:val="clear" w:color="auto" w:fill="FFFFFF"/>
-        </w:rPr>
-      </w:pPr>
-      <w:proofErr w:type="spellStart"/>
-      <w:proofErr w:type="gramStart"/>
-      <w:r>
-        <w:rPr>
-          <w:rFonts w:ascii="Arial" w:hAnsi="Arial" w:cs="Arial"/>
-          <w:color w:val="1F1F1F"/>
-          <w:sz w:val="21"/>
-          <w:szCs w:val="21"/>
-          <w:shd w:val="clear" w:color="auto" w:fill="FFFFFF"/>
-        </w:rPr>
-        <w:t>readLines</w:t>
-      </w:r>
-      <w:proofErr w:type="spellEnd"/>
-      <w:r>
-        <w:rPr>
-          <w:rFonts w:ascii="Arial" w:hAnsi="Arial" w:cs="Arial"/>
-          <w:color w:val="1F1F1F"/>
-          <w:sz w:val="21"/>
-          <w:szCs w:val="21"/>
-          <w:shd w:val="clear" w:color="auto" w:fill="FFFFFF"/>
-        </w:rPr>
-        <w:t>(</w:t>
-      </w:r>
-      <w:proofErr w:type="gramEnd"/>
-      <w:r>
-        <w:rPr>
-          <w:rFonts w:ascii="Arial" w:hAnsi="Arial" w:cs="Arial"/>
-          <w:color w:val="1F1F1F"/>
-          <w:sz w:val="21"/>
-          <w:szCs w:val="21"/>
-          <w:shd w:val="clear" w:color="auto" w:fill="FFFFFF"/>
-        </w:rPr>
-        <w:t xml:space="preserve">con, 5) ## Read in the next 5 lines of text </w:t>
-      </w:r>
-    </w:p>
-    <w:p>
-      <w:pPr>
-        <w:shd w:val="clear" w:color="auto" w:fill="FFFFFF"/>
-        <w:spacing w:before="100" w:beforeAutospacing="1" w:after="150" w:line="240" w:lineRule="auto"/>
-        <w:ind w:left="1440"/>
-        <w:rPr>
-          <w:rFonts w:ascii="Arial" w:eastAsia="Times New Roman" w:hAnsi="Arial" w:cs="Arial"/>
-          <w:color w:val="1F1F1F"/>
-          <w:sz w:val="21"/>
-          <w:szCs w:val="21"/>
-        </w:rPr>
-      </w:pPr>
-      <w:proofErr w:type="gramStart"/>
-      <w:r>
-        <w:rPr>
-          <w:rFonts w:ascii="Arial" w:hAnsi="Arial" w:cs="Arial"/>
-          <w:color w:val="1F1F1F"/>
-          <w:sz w:val="21"/>
-          <w:szCs w:val="21"/>
-          <w:shd w:val="clear" w:color="auto" w:fill="FFFFFF"/>
-        </w:rPr>
-        <w:t>close(</w:t>
-      </w:r>
-      <w:proofErr w:type="gramEnd"/>
-      <w:r>
-        <w:rPr>
-          <w:rFonts w:ascii="Arial" w:hAnsi="Arial" w:cs="Arial"/>
-          <w:color w:val="1F1F1F"/>
-          <w:sz w:val="21"/>
-          <w:szCs w:val="21"/>
-          <w:shd w:val="clear" w:color="auto" w:fill="FFFFFF"/>
-        </w:rPr>
-        <w:t>con) ## </w:t>
-      </w:r>
-      <w:r>
-        <w:rPr>
-          <w:rFonts w:ascii="Arial" w:hAnsi="Arial" w:cs="Arial"/>
-          <w:color w:val="1F1F1F"/>
-          <w:sz w:val="21"/>
-          <w:szCs w:val="21"/>
-          <w:shd w:val="clear" w:color="auto" w:fill="FFFFFF"/>
-        </w:rPr>
-        <w:t xml:space="preserve"> Important to close the connection</w:t>
-      </w:r>
-    </w:p>
-    <w:p>
-      <w:pPr>
         <w:numPr>
           <w:ilvl w:val="1"/>
           <w:numId w:val="2"/>
@@ -678,6 +413,31 @@
     <w:p>
       <w:pPr>
         <w:numPr>
+          <w:ilvl w:val="1"/>
+          <w:numId w:val="2"/>
+        </w:numPr>
+        <w:shd w:val="clear" w:color="auto" w:fill="FFFFFF"/>
+        <w:spacing w:before="100" w:beforeAutospacing="1" w:after="150" w:line="240" w:lineRule="auto"/>
+        <w:rPr>
+          <w:rFonts w:ascii="Arial" w:eastAsia="Times New Roman" w:hAnsi="Arial" w:cs="Arial"/>
+          <w:color w:val="1F1F1F"/>
+          <w:sz w:val="21"/>
+          <w:szCs w:val="21"/>
+        </w:rPr>
+      </w:pPr>
+      <w:r>
+        <w:rPr>
+          <w:rFonts w:ascii="Arial" w:eastAsia="Times New Roman" w:hAnsi="Arial" w:cs="Arial"/>
+          <w:color w:val="1F1F1F"/>
+          <w:sz w:val="21"/>
+          <w:szCs w:val="21"/>
+        </w:rPr>
+        <w:t xml:space="preserve">Python script used here. Profanity cleansing is suspect. </w:t>
+      </w:r>
+    </w:p>
+    <w:p>
+      <w:pPr>
+        <w:numPr>
           <w:ilvl w:val="0"/>
           <w:numId w:val="2"/>
         </w:numPr>
@@ -703,6 +463,420 @@
     <w:p>
       <w:pPr>
         <w:numPr>
+          <w:ilvl w:val="1"/>
+          <w:numId w:val="2"/>
+        </w:numPr>
+        <w:shd w:val="clear" w:color="auto" w:fill="FFFFFF"/>
+        <w:spacing w:before="100" w:beforeAutospacing="1" w:after="150" w:line="240" w:lineRule="auto"/>
+        <w:rPr>
+          <w:rFonts w:ascii="Arial" w:eastAsia="Times New Roman" w:hAnsi="Arial" w:cs="Arial"/>
+          <w:color w:val="1F1F1F"/>
+          <w:sz w:val="21"/>
+          <w:szCs w:val="21"/>
+        </w:rPr>
+      </w:pPr>
+      <w:r>
+        <w:rPr>
+          <w:rFonts w:ascii="Arial" w:eastAsia="Times New Roman" w:hAnsi="Arial" w:cs="Arial"/>
+          <w:color w:val="1F1F1F"/>
+          <w:sz w:val="21"/>
+          <w:szCs w:val="21"/>
+        </w:rPr>
+        <w:t xml:space="preserve">Making the </w:t>
+      </w:r>
+      <w:proofErr w:type="spellStart"/>
+      <w:r>
+        <w:rPr>
+          <w:rFonts w:ascii="Arial" w:eastAsia="Times New Roman" w:hAnsi="Arial" w:cs="Arial"/>
+          <w:color w:val="1F1F1F"/>
+          <w:sz w:val="21"/>
+          <w:szCs w:val="21"/>
+        </w:rPr>
+        <w:t>ngrams</w:t>
+      </w:r>
+      <w:proofErr w:type="spellEnd"/>
+      <w:r>
+        <w:rPr>
+          <w:rFonts w:ascii="Arial" w:eastAsia="Times New Roman" w:hAnsi="Arial" w:cs="Arial"/>
+          <w:color w:val="1F1F1F"/>
+          <w:sz w:val="21"/>
+          <w:szCs w:val="21"/>
+        </w:rPr>
+        <w:t xml:space="preserve"> … the script I looked at took the top 10, I’m not sure why </w:t>
+      </w:r>
+    </w:p>
+    <w:p>
+      <w:pPr>
+        <w:numPr>
+          <w:ilvl w:val="1"/>
+          <w:numId w:val="2"/>
+        </w:numPr>
+        <w:shd w:val="clear" w:color="auto" w:fill="FFFFFF"/>
+        <w:spacing w:before="100" w:beforeAutospacing="1" w:after="150" w:line="240" w:lineRule="auto"/>
+        <w:rPr>
+          <w:rFonts w:ascii="Arial" w:eastAsia="Times New Roman" w:hAnsi="Arial" w:cs="Arial"/>
+          <w:color w:val="1F1F1F"/>
+          <w:sz w:val="21"/>
+          <w:szCs w:val="21"/>
+        </w:rPr>
+      </w:pPr>
+      <w:r>
+        <w:rPr>
+          <w:rFonts w:ascii="Arial" w:eastAsia="Times New Roman" w:hAnsi="Arial" w:cs="Arial"/>
+          <w:color w:val="1F1F1F"/>
+          <w:sz w:val="21"/>
+          <w:szCs w:val="21"/>
+        </w:rPr>
+        <w:t xml:space="preserve">So, I removed that crap, and now I started </w:t>
+      </w:r>
+      <w:proofErr w:type="gramStart"/>
+      <w:r>
+        <w:rPr>
+          <w:rFonts w:ascii="Arial" w:eastAsia="Times New Roman" w:hAnsi="Arial" w:cs="Arial"/>
+          <w:color w:val="1F1F1F"/>
+          <w:sz w:val="21"/>
+          <w:szCs w:val="21"/>
+        </w:rPr>
+        <w:t>tokenizer(</w:t>
+      </w:r>
+      <w:proofErr w:type="spellStart"/>
+      <w:proofErr w:type="gramEnd"/>
+      <w:r>
+        <w:rPr>
+          <w:rFonts w:ascii="Arial" w:eastAsia="Times New Roman" w:hAnsi="Arial" w:cs="Arial"/>
+          <w:color w:val="1F1F1F"/>
+          <w:sz w:val="21"/>
+          <w:szCs w:val="21"/>
+        </w:rPr>
+        <w:t>smallcorpus</w:t>
+      </w:r>
+      <w:proofErr w:type="spellEnd"/>
+      <w:r>
+        <w:rPr>
+          <w:rFonts w:ascii="Arial" w:eastAsia="Times New Roman" w:hAnsi="Arial" w:cs="Arial"/>
+          <w:color w:val="1F1F1F"/>
+          <w:sz w:val="21"/>
+          <w:szCs w:val="21"/>
+        </w:rPr>
+        <w:t>, 1) at 2:52 PM … how long will this take?</w:t>
+      </w:r>
+      <w:r>
+        <w:rPr>
+          <w:rFonts w:ascii="Arial" w:eastAsia="Times New Roman" w:hAnsi="Arial" w:cs="Arial"/>
+          <w:color w:val="1F1F1F"/>
+          <w:sz w:val="21"/>
+          <w:szCs w:val="21"/>
+        </w:rPr>
+        <w:t>10 minutes. It now has 50,000 entries instead of 10</w:t>
+      </w:r>
+    </w:p>
+    <w:p>
+      <w:pPr>
+        <w:numPr>
+          <w:ilvl w:val="1"/>
+          <w:numId w:val="2"/>
+        </w:numPr>
+        <w:shd w:val="clear" w:color="auto" w:fill="FFFFFF"/>
+        <w:spacing w:before="100" w:beforeAutospacing="1" w:after="150" w:line="240" w:lineRule="auto"/>
+        <w:rPr>
+          <w:rFonts w:ascii="Arial" w:eastAsia="Times New Roman" w:hAnsi="Arial" w:cs="Arial"/>
+          <w:color w:val="1F1F1F"/>
+          <w:sz w:val="21"/>
+          <w:szCs w:val="21"/>
+        </w:rPr>
+      </w:pPr>
+      <w:r>
+        <w:rPr>
+          <w:rFonts w:ascii="Arial" w:eastAsia="Times New Roman" w:hAnsi="Arial" w:cs="Arial"/>
+          <w:color w:val="1F1F1F"/>
+          <w:sz w:val="21"/>
+          <w:szCs w:val="21"/>
+        </w:rPr>
+        <w:t xml:space="preserve">Five most popular words are </w:t>
+      </w:r>
+      <w:r>
+        <w:rPr>
+          <w:rFonts w:ascii="Arial" w:eastAsia="Times New Roman" w:hAnsi="Arial" w:cs="Arial"/>
+          <w:i/>
+          <w:color w:val="1F1F1F"/>
+          <w:sz w:val="21"/>
+          <w:szCs w:val="21"/>
+        </w:rPr>
+        <w:t>the, to, of, and,</w:t>
+      </w:r>
+      <w:r>
+        <w:rPr>
+          <w:rFonts w:ascii="Arial" w:eastAsia="Times New Roman" w:hAnsi="Arial" w:cs="Arial"/>
+          <w:color w:val="1F1F1F"/>
+          <w:sz w:val="21"/>
+          <w:szCs w:val="21"/>
+        </w:rPr>
+        <w:t xml:space="preserve"> and </w:t>
+      </w:r>
+      <w:r>
+        <w:rPr>
+          <w:rFonts w:ascii="Arial" w:eastAsia="Times New Roman" w:hAnsi="Arial" w:cs="Arial"/>
+          <w:i/>
+          <w:color w:val="1F1F1F"/>
+          <w:sz w:val="21"/>
+          <w:szCs w:val="21"/>
+        </w:rPr>
+        <w:t>of.</w:t>
+      </w:r>
+    </w:p>
+    <w:p>
+      <w:pPr>
+        <w:numPr>
+          <w:ilvl w:val="1"/>
+          <w:numId w:val="2"/>
+        </w:numPr>
+        <w:shd w:val="clear" w:color="auto" w:fill="FFFFFF"/>
+        <w:spacing w:before="100" w:beforeAutospacing="1" w:after="150" w:line="240" w:lineRule="auto"/>
+        <w:rPr>
+          <w:rFonts w:ascii="Arial" w:eastAsia="Times New Roman" w:hAnsi="Arial" w:cs="Arial"/>
+          <w:color w:val="1F1F1F"/>
+          <w:sz w:val="21"/>
+          <w:szCs w:val="21"/>
+        </w:rPr>
+      </w:pPr>
+      <w:proofErr w:type="spellStart"/>
+      <w:r>
+        <w:rPr>
+          <w:rFonts w:ascii="Arial" w:eastAsia="Times New Roman" w:hAnsi="Arial" w:cs="Arial"/>
+          <w:color w:val="1F1F1F"/>
+          <w:sz w:val="21"/>
+          <w:szCs w:val="21"/>
+        </w:rPr>
+        <w:t>Digram</w:t>
+      </w:r>
+      <w:proofErr w:type="spellEnd"/>
+      <w:r>
+        <w:rPr>
+          <w:rFonts w:ascii="Arial" w:eastAsia="Times New Roman" w:hAnsi="Arial" w:cs="Arial"/>
+          <w:color w:val="1F1F1F"/>
+          <w:sz w:val="21"/>
+          <w:szCs w:val="21"/>
+        </w:rPr>
+        <w:t xml:space="preserve"> </w:t>
+      </w:r>
+      <w:r>
+        <w:rPr>
+          <w:rFonts w:ascii="Arial" w:eastAsia="Times New Roman" w:hAnsi="Arial" w:cs="Arial"/>
+          <w:color w:val="1F1F1F"/>
+          <w:sz w:val="21"/>
+          <w:szCs w:val="21"/>
+        </w:rPr>
+        <w:t xml:space="preserve">started at 3:04 pm. This is recursive, holy shit. I hope this doesn’t run in n^3 time. I should have figured out how to get this to use the previous input. </w:t>
+      </w:r>
+    </w:p>
+    <w:p>
+      <w:pPr>
+        <w:numPr>
+          <w:ilvl w:val="1"/>
+          <w:numId w:val="2"/>
+        </w:numPr>
+        <w:shd w:val="clear" w:color="auto" w:fill="FFFFFF"/>
+        <w:spacing w:before="100" w:beforeAutospacing="1" w:after="150" w:line="240" w:lineRule="auto"/>
+        <w:rPr>
+          <w:rFonts w:ascii="Arial" w:eastAsia="Times New Roman" w:hAnsi="Arial" w:cs="Arial"/>
+          <w:color w:val="1F1F1F"/>
+          <w:sz w:val="21"/>
+          <w:szCs w:val="21"/>
+        </w:rPr>
+      </w:pPr>
+      <w:r>
+        <w:rPr>
+          <w:rFonts w:ascii="Arial" w:eastAsia="Times New Roman" w:hAnsi="Arial" w:cs="Arial"/>
+          <w:color w:val="1F1F1F"/>
+          <w:sz w:val="21"/>
+          <w:szCs w:val="21"/>
+        </w:rPr>
+        <w:t xml:space="preserve">13 minutes for </w:t>
+      </w:r>
+      <w:proofErr w:type="spellStart"/>
+      <w:r>
+        <w:rPr>
+          <w:rFonts w:ascii="Arial" w:eastAsia="Times New Roman" w:hAnsi="Arial" w:cs="Arial"/>
+          <w:color w:val="1F1F1F"/>
+          <w:sz w:val="21"/>
+          <w:szCs w:val="21"/>
+        </w:rPr>
+        <w:t>digram</w:t>
+      </w:r>
+      <w:proofErr w:type="spellEnd"/>
+      <w:r>
+        <w:rPr>
+          <w:rFonts w:ascii="Arial" w:eastAsia="Times New Roman" w:hAnsi="Arial" w:cs="Arial"/>
+          <w:color w:val="1F1F1F"/>
+          <w:sz w:val="21"/>
+          <w:szCs w:val="21"/>
+        </w:rPr>
+        <w:t xml:space="preserve">, 420,547 observations, this isn’t bad. </w:t>
+      </w:r>
+    </w:p>
+    <w:p>
+      <w:pPr>
+        <w:numPr>
+          <w:ilvl w:val="1"/>
+          <w:numId w:val="2"/>
+        </w:numPr>
+        <w:shd w:val="clear" w:color="auto" w:fill="FFFFFF"/>
+        <w:spacing w:before="100" w:beforeAutospacing="1" w:after="150" w:line="240" w:lineRule="auto"/>
+        <w:rPr>
+          <w:rFonts w:ascii="Arial" w:eastAsia="Times New Roman" w:hAnsi="Arial" w:cs="Arial"/>
+          <w:color w:val="1F1F1F"/>
+          <w:sz w:val="21"/>
+          <w:szCs w:val="21"/>
+        </w:rPr>
+      </w:pPr>
+      <w:r>
+        <w:rPr>
+          <w:rFonts w:ascii="Arial" w:eastAsia="Times New Roman" w:hAnsi="Arial" w:cs="Arial"/>
+          <w:color w:val="1F1F1F"/>
+          <w:sz w:val="21"/>
+          <w:szCs w:val="21"/>
+        </w:rPr>
+        <w:t xml:space="preserve">Trigram started at 3:18, excuse for another beer. Outer Range brewing, the oatmeal cream stout was good, now time for the “High and Dry” Saison. </w:t>
+      </w:r>
+    </w:p>
+    <w:p>
+      <w:pPr>
+        <w:numPr>
+          <w:ilvl w:val="1"/>
+          <w:numId w:val="2"/>
+        </w:numPr>
+        <w:shd w:val="clear" w:color="auto" w:fill="FFFFFF"/>
+        <w:spacing w:before="100" w:beforeAutospacing="1" w:after="150" w:line="240" w:lineRule="auto"/>
+        <w:rPr>
+          <w:rFonts w:ascii="Arial" w:eastAsia="Times New Roman" w:hAnsi="Arial" w:cs="Arial"/>
+          <w:color w:val="1F1F1F"/>
+          <w:sz w:val="21"/>
+          <w:szCs w:val="21"/>
+        </w:rPr>
+      </w:pPr>
+      <w:r>
+        <w:rPr>
+          <w:rFonts w:ascii="Arial" w:eastAsia="Times New Roman" w:hAnsi="Arial" w:cs="Arial"/>
+          <w:color w:val="1F1F1F"/>
+          <w:sz w:val="21"/>
+          <w:szCs w:val="21"/>
+        </w:rPr>
+        <w:t xml:space="preserve">3:29: This is scaling well. The </w:t>
+      </w:r>
+      <w:proofErr w:type="spellStart"/>
+      <w:r>
+        <w:rPr>
+          <w:rFonts w:ascii="Arial" w:eastAsia="Times New Roman" w:hAnsi="Arial" w:cs="Arial"/>
+          <w:color w:val="1F1F1F"/>
+          <w:sz w:val="21"/>
+          <w:szCs w:val="21"/>
+        </w:rPr>
+        <w:t>saison</w:t>
+      </w:r>
+      <w:proofErr w:type="spellEnd"/>
+      <w:r>
+        <w:rPr>
+          <w:rFonts w:ascii="Arial" w:eastAsia="Times New Roman" w:hAnsi="Arial" w:cs="Arial"/>
+          <w:color w:val="1F1F1F"/>
+          <w:sz w:val="21"/>
+          <w:szCs w:val="21"/>
+        </w:rPr>
+        <w:t xml:space="preserve"> is good</w:t>
+      </w:r>
+    </w:p>
+    <w:p>
+      <w:pPr>
+        <w:numPr>
+          <w:ilvl w:val="1"/>
+          <w:numId w:val="2"/>
+        </w:numPr>
+        <w:shd w:val="clear" w:color="auto" w:fill="FFFFFF"/>
+        <w:spacing w:before="100" w:beforeAutospacing="1" w:after="150" w:line="240" w:lineRule="auto"/>
+        <w:rPr>
+          <w:rFonts w:ascii="Arial" w:eastAsia="Times New Roman" w:hAnsi="Arial" w:cs="Arial"/>
+          <w:color w:val="1F1F1F"/>
+          <w:sz w:val="21"/>
+          <w:szCs w:val="21"/>
+        </w:rPr>
+      </w:pPr>
+      <w:proofErr w:type="spellStart"/>
+      <w:r>
+        <w:rPr>
+          <w:rFonts w:ascii="Arial" w:eastAsia="Times New Roman" w:hAnsi="Arial" w:cs="Arial"/>
+          <w:color w:val="1F1F1F"/>
+          <w:sz w:val="21"/>
+          <w:szCs w:val="21"/>
+        </w:rPr>
+        <w:t>Fourgram</w:t>
+      </w:r>
+      <w:proofErr w:type="spellEnd"/>
+      <w:r>
+        <w:rPr>
+          <w:rFonts w:ascii="Arial" w:eastAsia="Times New Roman" w:hAnsi="Arial" w:cs="Arial"/>
+          <w:color w:val="1F1F1F"/>
+          <w:sz w:val="21"/>
+          <w:szCs w:val="21"/>
+        </w:rPr>
+        <w:t xml:space="preserve"> started at 3:28. Enjoying the </w:t>
+      </w:r>
+      <w:proofErr w:type="spellStart"/>
+      <w:r>
+        <w:rPr>
+          <w:rFonts w:ascii="Arial" w:eastAsia="Times New Roman" w:hAnsi="Arial" w:cs="Arial"/>
+          <w:color w:val="1F1F1F"/>
+          <w:sz w:val="21"/>
+          <w:szCs w:val="21"/>
+        </w:rPr>
+        <w:t>saison</w:t>
+      </w:r>
+      <w:proofErr w:type="spellEnd"/>
+    </w:p>
+    <w:p>
+      <w:pPr>
+        <w:numPr>
+          <w:ilvl w:val="1"/>
+          <w:numId w:val="2"/>
+        </w:numPr>
+        <w:shd w:val="clear" w:color="auto" w:fill="FFFFFF"/>
+        <w:spacing w:before="100" w:beforeAutospacing="1" w:after="150" w:line="240" w:lineRule="auto"/>
+        <w:rPr>
+          <w:rFonts w:ascii="Arial" w:eastAsia="Times New Roman" w:hAnsi="Arial" w:cs="Arial"/>
+          <w:color w:val="1F1F1F"/>
+          <w:sz w:val="21"/>
+          <w:szCs w:val="21"/>
+        </w:rPr>
+      </w:pPr>
+      <w:r>
+        <w:rPr>
+          <w:rFonts w:ascii="Arial" w:eastAsia="Times New Roman" w:hAnsi="Arial" w:cs="Arial"/>
+          <w:color w:val="1F1F1F"/>
+          <w:sz w:val="21"/>
+          <w:szCs w:val="21"/>
+        </w:rPr>
+        <w:t>3:38. How did this run faster, 10 minutes</w:t>
+      </w:r>
+    </w:p>
+    <w:p>
+      <w:pPr>
+        <w:numPr>
+          <w:ilvl w:val="1"/>
+          <w:numId w:val="2"/>
+        </w:numPr>
+        <w:shd w:val="clear" w:color="auto" w:fill="FFFFFF"/>
+        <w:spacing w:before="100" w:beforeAutospacing="1" w:after="150" w:line="240" w:lineRule="auto"/>
+        <w:rPr>
+          <w:rFonts w:ascii="Arial" w:eastAsia="Times New Roman" w:hAnsi="Arial" w:cs="Arial"/>
+          <w:color w:val="1F1F1F"/>
+          <w:sz w:val="21"/>
+          <w:szCs w:val="21"/>
+        </w:rPr>
+      </w:pPr>
+      <w:bookmarkStart w:id="0" w:name="_GoBack"/>
+      <w:bookmarkEnd w:id="0"/>
+    </w:p>
+    <w:p>
+      <w:pPr>
+        <w:numPr>
           <w:ilvl w:val="0"/>
           <w:numId w:val="2"/>
         </w:numPr>
@@ -723,6 +897,788 @@
           <w:szCs w:val="21"/>
         </w:rPr>
         <w:t>Statistical modeling</w:t>
+      </w:r>
+    </w:p>
+    <w:p>
+      <w:pPr>
+        <w:numPr>
+          <w:ilvl w:val="1"/>
+          <w:numId w:val="2"/>
+        </w:numPr>
+        <w:shd w:val="clear" w:color="auto" w:fill="FFFFFF"/>
+        <w:spacing w:before="100" w:beforeAutospacing="1" w:after="150" w:line="240" w:lineRule="auto"/>
+        <w:rPr>
+          <w:rFonts w:ascii="Arial" w:eastAsia="Times New Roman" w:hAnsi="Arial" w:cs="Arial"/>
+          <w:color w:val="1F1F1F"/>
+          <w:sz w:val="21"/>
+          <w:szCs w:val="21"/>
+        </w:rPr>
+      </w:pPr>
+      <w:r>
+        <w:rPr>
+          <w:rFonts w:ascii="Arial" w:eastAsia="Times New Roman" w:hAnsi="Arial" w:cs="Arial"/>
+          <w:color w:val="1F1F1F"/>
+          <w:sz w:val="21"/>
+          <w:szCs w:val="21"/>
+        </w:rPr>
+        <w:t xml:space="preserve">The approach will be to find the possible 4grams, </w:t>
+      </w:r>
+      <w:proofErr w:type="spellStart"/>
+      <w:r>
+        <w:rPr>
+          <w:rFonts w:ascii="Arial" w:eastAsia="Times New Roman" w:hAnsi="Arial" w:cs="Arial"/>
+          <w:color w:val="1F1F1F"/>
+          <w:sz w:val="21"/>
+          <w:szCs w:val="21"/>
+        </w:rPr>
+        <w:t>withcounts</w:t>
+      </w:r>
+      <w:proofErr w:type="spellEnd"/>
+      <w:r>
+        <w:rPr>
+          <w:rFonts w:ascii="Arial" w:eastAsia="Times New Roman" w:hAnsi="Arial" w:cs="Arial"/>
+          <w:color w:val="1F1F1F"/>
+          <w:sz w:val="21"/>
+          <w:szCs w:val="21"/>
+        </w:rPr>
+        <w:t xml:space="preserve">, then the 3 gram corresponding, for the denominator, and calculate up the odds of each word. Then </w:t>
+      </w:r>
+      <w:r>
+        <w:rPr>
+          <w:rFonts w:ascii="Arial" w:eastAsia="Times New Roman" w:hAnsi="Arial" w:cs="Arial"/>
+          <w:color w:val="1F1F1F"/>
+          <w:sz w:val="21"/>
+          <w:szCs w:val="21"/>
+        </w:rPr>
+        <w:lastRenderedPageBreak/>
+        <w:t xml:space="preserve">look up the 3 grams of the last 2 words, and similarly find the odds, then look up the </w:t>
+      </w:r>
+      <w:proofErr w:type="spellStart"/>
+      <w:r>
+        <w:rPr>
+          <w:rFonts w:ascii="Arial" w:eastAsia="Times New Roman" w:hAnsi="Arial" w:cs="Arial"/>
+          <w:color w:val="1F1F1F"/>
+          <w:sz w:val="21"/>
+          <w:szCs w:val="21"/>
+        </w:rPr>
+        <w:t>onegram</w:t>
+      </w:r>
+      <w:proofErr w:type="spellEnd"/>
+      <w:r>
+        <w:rPr>
+          <w:rFonts w:ascii="Arial" w:eastAsia="Times New Roman" w:hAnsi="Arial" w:cs="Arial"/>
+          <w:color w:val="1F1F1F"/>
+          <w:sz w:val="21"/>
+          <w:szCs w:val="21"/>
+        </w:rPr>
+        <w:t xml:space="preserve"> of that word, find the odds of the 2grams. </w:t>
+      </w:r>
+    </w:p>
+    <w:p>
+      <w:pPr>
+        <w:numPr>
+          <w:ilvl w:val="1"/>
+          <w:numId w:val="2"/>
+        </w:numPr>
+        <w:shd w:val="clear" w:color="auto" w:fill="FFFFFF"/>
+        <w:spacing w:before="100" w:beforeAutospacing="1" w:after="150" w:line="240" w:lineRule="auto"/>
+        <w:rPr>
+          <w:rFonts w:ascii="Arial" w:eastAsia="Times New Roman" w:hAnsi="Arial" w:cs="Arial"/>
+          <w:color w:val="1F1F1F"/>
+          <w:sz w:val="21"/>
+          <w:szCs w:val="21"/>
+        </w:rPr>
+      </w:pPr>
+      <w:r>
+        <w:rPr>
+          <w:rFonts w:ascii="Arial" w:eastAsia="Times New Roman" w:hAnsi="Arial" w:cs="Arial"/>
+          <w:color w:val="1F1F1F"/>
+          <w:sz w:val="21"/>
+          <w:szCs w:val="21"/>
+        </w:rPr>
+        <w:t xml:space="preserve">Order for this should be to look up the </w:t>
+      </w:r>
+      <w:proofErr w:type="spellStart"/>
+      <w:r>
+        <w:rPr>
+          <w:rFonts w:ascii="Arial" w:eastAsia="Times New Roman" w:hAnsi="Arial" w:cs="Arial"/>
+          <w:color w:val="1F1F1F"/>
+          <w:sz w:val="21"/>
+          <w:szCs w:val="21"/>
+        </w:rPr>
+        <w:t>onegram</w:t>
+      </w:r>
+      <w:proofErr w:type="spellEnd"/>
+      <w:r>
+        <w:rPr>
+          <w:rFonts w:ascii="Arial" w:eastAsia="Times New Roman" w:hAnsi="Arial" w:cs="Arial"/>
+          <w:color w:val="1F1F1F"/>
+          <w:sz w:val="21"/>
+          <w:szCs w:val="21"/>
+        </w:rPr>
+        <w:t xml:space="preserve">, </w:t>
+      </w:r>
+      <w:proofErr w:type="spellStart"/>
+      <w:r>
+        <w:rPr>
+          <w:rFonts w:ascii="Arial" w:eastAsia="Times New Roman" w:hAnsi="Arial" w:cs="Arial"/>
+          <w:color w:val="1F1F1F"/>
+          <w:sz w:val="21"/>
+          <w:szCs w:val="21"/>
+        </w:rPr>
+        <w:t>twogram</w:t>
+      </w:r>
+      <w:proofErr w:type="spellEnd"/>
+      <w:r>
+        <w:rPr>
+          <w:rFonts w:ascii="Arial" w:eastAsia="Times New Roman" w:hAnsi="Arial" w:cs="Arial"/>
+          <w:color w:val="1F1F1F"/>
+          <w:sz w:val="21"/>
+          <w:szCs w:val="21"/>
+        </w:rPr>
+        <w:t xml:space="preserve"> and </w:t>
+      </w:r>
+      <w:proofErr w:type="spellStart"/>
+      <w:r>
+        <w:rPr>
+          <w:rFonts w:ascii="Arial" w:eastAsia="Times New Roman" w:hAnsi="Arial" w:cs="Arial"/>
+          <w:color w:val="1F1F1F"/>
+          <w:sz w:val="21"/>
+          <w:szCs w:val="21"/>
+        </w:rPr>
+        <w:t>threegram</w:t>
+      </w:r>
+      <w:proofErr w:type="spellEnd"/>
+      <w:r>
+        <w:rPr>
+          <w:rFonts w:ascii="Arial" w:eastAsia="Times New Roman" w:hAnsi="Arial" w:cs="Arial"/>
+          <w:color w:val="1F1F1F"/>
+          <w:sz w:val="21"/>
+          <w:szCs w:val="21"/>
+        </w:rPr>
+        <w:t xml:space="preserve">, then use those to inform whether to look through the </w:t>
+      </w:r>
+      <w:proofErr w:type="spellStart"/>
+      <w:r>
+        <w:rPr>
+          <w:rFonts w:ascii="Arial" w:eastAsia="Times New Roman" w:hAnsi="Arial" w:cs="Arial"/>
+          <w:color w:val="1F1F1F"/>
+          <w:sz w:val="21"/>
+          <w:szCs w:val="21"/>
+        </w:rPr>
+        <w:t>twograms</w:t>
+      </w:r>
+      <w:proofErr w:type="spellEnd"/>
+      <w:r>
+        <w:rPr>
+          <w:rFonts w:ascii="Arial" w:eastAsia="Times New Roman" w:hAnsi="Arial" w:cs="Arial"/>
+          <w:color w:val="1F1F1F"/>
+          <w:sz w:val="21"/>
+          <w:szCs w:val="21"/>
+        </w:rPr>
+        <w:t xml:space="preserve">, </w:t>
+      </w:r>
+      <w:proofErr w:type="spellStart"/>
+      <w:r>
+        <w:rPr>
+          <w:rFonts w:ascii="Arial" w:eastAsia="Times New Roman" w:hAnsi="Arial" w:cs="Arial"/>
+          <w:color w:val="1F1F1F"/>
+          <w:sz w:val="21"/>
+          <w:szCs w:val="21"/>
+        </w:rPr>
+        <w:t>threegrams</w:t>
+      </w:r>
+      <w:proofErr w:type="spellEnd"/>
+      <w:r>
+        <w:rPr>
+          <w:rFonts w:ascii="Arial" w:eastAsia="Times New Roman" w:hAnsi="Arial" w:cs="Arial"/>
+          <w:color w:val="1F1F1F"/>
+          <w:sz w:val="21"/>
+          <w:szCs w:val="21"/>
+        </w:rPr>
+        <w:t xml:space="preserve"> and </w:t>
+      </w:r>
+      <w:proofErr w:type="spellStart"/>
+      <w:r>
+        <w:rPr>
+          <w:rFonts w:ascii="Arial" w:eastAsia="Times New Roman" w:hAnsi="Arial" w:cs="Arial"/>
+          <w:color w:val="1F1F1F"/>
+          <w:sz w:val="21"/>
+          <w:szCs w:val="21"/>
+        </w:rPr>
+        <w:t>fourgrams</w:t>
+      </w:r>
+      <w:proofErr w:type="spellEnd"/>
+      <w:r>
+        <w:rPr>
+          <w:rFonts w:ascii="Arial" w:eastAsia="Times New Roman" w:hAnsi="Arial" w:cs="Arial"/>
+          <w:color w:val="1F1F1F"/>
+          <w:sz w:val="21"/>
+          <w:szCs w:val="21"/>
+        </w:rPr>
+        <w:t xml:space="preserve">, respectively. </w:t>
+      </w:r>
+    </w:p>
+    <w:p>
+      <w:pPr>
+        <w:numPr>
+          <w:ilvl w:val="1"/>
+          <w:numId w:val="2"/>
+        </w:numPr>
+        <w:shd w:val="clear" w:color="auto" w:fill="FFFFFF"/>
+        <w:spacing w:before="100" w:beforeAutospacing="1" w:after="150" w:line="240" w:lineRule="auto"/>
+        <w:rPr>
+          <w:rFonts w:ascii="Arial" w:eastAsia="Times New Roman" w:hAnsi="Arial" w:cs="Arial"/>
+          <w:color w:val="1F1F1F"/>
+          <w:sz w:val="21"/>
+          <w:szCs w:val="21"/>
+        </w:rPr>
+      </w:pPr>
+      <w:r>
+        <w:rPr>
+          <w:rFonts w:ascii="Arial" w:eastAsia="Times New Roman" w:hAnsi="Arial" w:cs="Arial"/>
+          <w:color w:val="1F1F1F"/>
+          <w:sz w:val="21"/>
+          <w:szCs w:val="21"/>
+        </w:rPr>
+        <w:t xml:space="preserve">Need to figure out how to do the stem thing </w:t>
+      </w:r>
+    </w:p>
+    <w:p>
+      <w:pPr>
+        <w:numPr>
+          <w:ilvl w:val="1"/>
+          <w:numId w:val="2"/>
+        </w:numPr>
+        <w:shd w:val="clear" w:color="auto" w:fill="FFFFFF"/>
+        <w:spacing w:before="100" w:beforeAutospacing="1" w:after="150" w:line="240" w:lineRule="auto"/>
+        <w:rPr>
+          <w:rFonts w:ascii="Arial" w:eastAsia="Times New Roman" w:hAnsi="Arial" w:cs="Arial"/>
+          <w:color w:val="1F1F1F"/>
+          <w:sz w:val="21"/>
+          <w:szCs w:val="21"/>
+        </w:rPr>
+      </w:pPr>
+      <w:r>
+        <w:rPr>
+          <w:rFonts w:ascii="Arial" w:eastAsia="Times New Roman" w:hAnsi="Arial" w:cs="Arial"/>
+          <w:color w:val="1F1F1F"/>
+          <w:sz w:val="21"/>
+          <w:szCs w:val="21"/>
+        </w:rPr>
+        <w:t>So model here</w:t>
+      </w:r>
+    </w:p>
+    <w:p>
+      <w:pPr>
+        <w:numPr>
+          <w:ilvl w:val="2"/>
+          <w:numId w:val="4"/>
+        </w:numPr>
+        <w:shd w:val="clear" w:color="auto" w:fill="FFFFFF"/>
+        <w:spacing w:before="100" w:beforeAutospacing="1" w:after="150" w:line="240" w:lineRule="auto"/>
+        <w:rPr>
+          <w:rFonts w:ascii="Arial" w:eastAsia="Times New Roman" w:hAnsi="Arial" w:cs="Arial"/>
+          <w:color w:val="1F1F1F"/>
+          <w:sz w:val="21"/>
+          <w:szCs w:val="21"/>
+        </w:rPr>
+      </w:pPr>
+      <w:r>
+        <w:rPr>
+          <w:rFonts w:ascii="Arial" w:eastAsia="Times New Roman" w:hAnsi="Arial" w:cs="Arial"/>
+          <w:color w:val="1F1F1F"/>
+          <w:sz w:val="21"/>
+          <w:szCs w:val="21"/>
+        </w:rPr>
+        <w:t>Look up last word</w:t>
+      </w:r>
+    </w:p>
+    <w:p>
+      <w:pPr>
+        <w:numPr>
+          <w:ilvl w:val="2"/>
+          <w:numId w:val="4"/>
+        </w:numPr>
+        <w:shd w:val="clear" w:color="auto" w:fill="FFFFFF"/>
+        <w:spacing w:before="100" w:beforeAutospacing="1" w:after="150" w:line="240" w:lineRule="auto"/>
+        <w:rPr>
+          <w:rFonts w:ascii="Arial" w:eastAsia="Times New Roman" w:hAnsi="Arial" w:cs="Arial"/>
+          <w:color w:val="1F1F1F"/>
+          <w:sz w:val="21"/>
+          <w:szCs w:val="21"/>
+        </w:rPr>
+      </w:pPr>
+      <w:r>
+        <w:rPr>
+          <w:rFonts w:ascii="Arial" w:eastAsia="Times New Roman" w:hAnsi="Arial" w:cs="Arial"/>
+          <w:color w:val="1F1F1F"/>
+          <w:sz w:val="21"/>
+          <w:szCs w:val="21"/>
+        </w:rPr>
+        <w:t xml:space="preserve">If last word exists, look up input </w:t>
+      </w:r>
+      <w:proofErr w:type="spellStart"/>
+      <w:r>
+        <w:rPr>
+          <w:rFonts w:ascii="Arial" w:eastAsia="Times New Roman" w:hAnsi="Arial" w:cs="Arial"/>
+          <w:color w:val="1F1F1F"/>
+          <w:sz w:val="21"/>
+          <w:szCs w:val="21"/>
+        </w:rPr>
+        <w:t>twogram</w:t>
+      </w:r>
+      <w:proofErr w:type="spellEnd"/>
+    </w:p>
+    <w:p>
+      <w:pPr>
+        <w:numPr>
+          <w:ilvl w:val="2"/>
+          <w:numId w:val="4"/>
+        </w:numPr>
+        <w:shd w:val="clear" w:color="auto" w:fill="FFFFFF"/>
+        <w:spacing w:before="100" w:beforeAutospacing="1" w:after="150" w:line="240" w:lineRule="auto"/>
+        <w:rPr>
+          <w:rFonts w:ascii="Arial" w:eastAsia="Times New Roman" w:hAnsi="Arial" w:cs="Arial"/>
+          <w:color w:val="1F1F1F"/>
+          <w:sz w:val="21"/>
+          <w:szCs w:val="21"/>
+        </w:rPr>
+      </w:pPr>
+      <w:r>
+        <w:rPr>
+          <w:rFonts w:ascii="Arial" w:eastAsia="Times New Roman" w:hAnsi="Arial" w:cs="Arial"/>
+          <w:color w:val="1F1F1F"/>
+          <w:sz w:val="21"/>
+          <w:szCs w:val="21"/>
+        </w:rPr>
+        <w:t xml:space="preserve">If input </w:t>
+      </w:r>
+      <w:proofErr w:type="spellStart"/>
+      <w:r>
+        <w:rPr>
+          <w:rFonts w:ascii="Arial" w:eastAsia="Times New Roman" w:hAnsi="Arial" w:cs="Arial"/>
+          <w:color w:val="1F1F1F"/>
+          <w:sz w:val="21"/>
+          <w:szCs w:val="21"/>
+        </w:rPr>
+        <w:t>twogram</w:t>
+      </w:r>
+      <w:proofErr w:type="spellEnd"/>
+      <w:r>
+        <w:rPr>
+          <w:rFonts w:ascii="Arial" w:eastAsia="Times New Roman" w:hAnsi="Arial" w:cs="Arial"/>
+          <w:color w:val="1F1F1F"/>
+          <w:sz w:val="21"/>
+          <w:szCs w:val="21"/>
+        </w:rPr>
+        <w:t xml:space="preserve"> exists, look up </w:t>
+      </w:r>
+      <w:proofErr w:type="spellStart"/>
+      <w:r>
+        <w:rPr>
+          <w:rFonts w:ascii="Arial" w:eastAsia="Times New Roman" w:hAnsi="Arial" w:cs="Arial"/>
+          <w:color w:val="1F1F1F"/>
+          <w:sz w:val="21"/>
+          <w:szCs w:val="21"/>
+        </w:rPr>
+        <w:t>threegram</w:t>
+      </w:r>
+      <w:proofErr w:type="spellEnd"/>
+    </w:p>
+    <w:p>
+      <w:pPr>
+        <w:numPr>
+          <w:ilvl w:val="2"/>
+          <w:numId w:val="4"/>
+        </w:numPr>
+        <w:shd w:val="clear" w:color="auto" w:fill="FFFFFF"/>
+        <w:spacing w:before="100" w:beforeAutospacing="1" w:after="150" w:line="240" w:lineRule="auto"/>
+        <w:rPr>
+          <w:rFonts w:ascii="Arial" w:eastAsia="Times New Roman" w:hAnsi="Arial" w:cs="Arial"/>
+          <w:color w:val="1F1F1F"/>
+          <w:sz w:val="21"/>
+          <w:szCs w:val="21"/>
+        </w:rPr>
+      </w:pPr>
+      <w:r>
+        <w:rPr>
+          <w:rFonts w:ascii="Arial" w:eastAsia="Times New Roman" w:hAnsi="Arial" w:cs="Arial"/>
+          <w:color w:val="1F1F1F"/>
+          <w:sz w:val="21"/>
+          <w:szCs w:val="21"/>
+        </w:rPr>
+        <w:t xml:space="preserve">If input </w:t>
+      </w:r>
+      <w:proofErr w:type="spellStart"/>
+      <w:r>
+        <w:rPr>
+          <w:rFonts w:ascii="Arial" w:eastAsia="Times New Roman" w:hAnsi="Arial" w:cs="Arial"/>
+          <w:color w:val="1F1F1F"/>
+          <w:sz w:val="21"/>
+          <w:szCs w:val="21"/>
+        </w:rPr>
+        <w:t>threegram</w:t>
+      </w:r>
+      <w:proofErr w:type="spellEnd"/>
+      <w:r>
+        <w:rPr>
+          <w:rFonts w:ascii="Arial" w:eastAsia="Times New Roman" w:hAnsi="Arial" w:cs="Arial"/>
+          <w:color w:val="1F1F1F"/>
+          <w:sz w:val="21"/>
+          <w:szCs w:val="21"/>
+        </w:rPr>
+        <w:t xml:space="preserve"> exist, look up possible </w:t>
+      </w:r>
+      <w:proofErr w:type="spellStart"/>
+      <w:r>
+        <w:rPr>
+          <w:rFonts w:ascii="Arial" w:eastAsia="Times New Roman" w:hAnsi="Arial" w:cs="Arial"/>
+          <w:color w:val="1F1F1F"/>
+          <w:sz w:val="21"/>
+          <w:szCs w:val="21"/>
+        </w:rPr>
+        <w:t>fourgrams</w:t>
+      </w:r>
+      <w:proofErr w:type="spellEnd"/>
+    </w:p>
+    <w:p>
+      <w:pPr>
+        <w:numPr>
+          <w:ilvl w:val="2"/>
+          <w:numId w:val="4"/>
+        </w:numPr>
+        <w:shd w:val="clear" w:color="auto" w:fill="FFFFFF"/>
+        <w:spacing w:before="100" w:beforeAutospacing="1" w:after="150" w:line="240" w:lineRule="auto"/>
+        <w:rPr>
+          <w:rFonts w:ascii="Arial" w:eastAsia="Times New Roman" w:hAnsi="Arial" w:cs="Arial"/>
+          <w:color w:val="1F1F1F"/>
+          <w:sz w:val="21"/>
+          <w:szCs w:val="21"/>
+        </w:rPr>
+      </w:pPr>
+      <w:r>
+        <w:rPr>
+          <w:rFonts w:ascii="Arial" w:eastAsia="Times New Roman" w:hAnsi="Arial" w:cs="Arial"/>
+          <w:color w:val="1F1F1F"/>
+          <w:sz w:val="21"/>
+          <w:szCs w:val="21"/>
+        </w:rPr>
+        <w:t xml:space="preserve">If </w:t>
+      </w:r>
+      <w:proofErr w:type="spellStart"/>
+      <w:r>
+        <w:rPr>
+          <w:rFonts w:ascii="Arial" w:eastAsia="Times New Roman" w:hAnsi="Arial" w:cs="Arial"/>
+          <w:color w:val="1F1F1F"/>
+          <w:sz w:val="21"/>
+          <w:szCs w:val="21"/>
+        </w:rPr>
+        <w:t>fourgrams</w:t>
+      </w:r>
+      <w:proofErr w:type="spellEnd"/>
+      <w:r>
+        <w:rPr>
+          <w:rFonts w:ascii="Arial" w:eastAsia="Times New Roman" w:hAnsi="Arial" w:cs="Arial"/>
+          <w:color w:val="1F1F1F"/>
+          <w:sz w:val="21"/>
+          <w:szCs w:val="21"/>
+        </w:rPr>
+        <w:t xml:space="preserve"> exist, compute odds of last word of </w:t>
+      </w:r>
+      <w:proofErr w:type="spellStart"/>
+      <w:r>
+        <w:rPr>
+          <w:rFonts w:ascii="Arial" w:eastAsia="Times New Roman" w:hAnsi="Arial" w:cs="Arial"/>
+          <w:color w:val="1F1F1F"/>
+          <w:sz w:val="21"/>
+          <w:szCs w:val="21"/>
+        </w:rPr>
+        <w:t>fourgrams</w:t>
+      </w:r>
+      <w:proofErr w:type="spellEnd"/>
+      <w:r>
+        <w:rPr>
+          <w:rFonts w:ascii="Arial" w:eastAsia="Times New Roman" w:hAnsi="Arial" w:cs="Arial"/>
+          <w:color w:val="1F1F1F"/>
+          <w:sz w:val="21"/>
+          <w:szCs w:val="21"/>
+        </w:rPr>
+        <w:t xml:space="preserve"> and add to </w:t>
+      </w:r>
+      <w:proofErr w:type="spellStart"/>
+      <w:r>
+        <w:rPr>
+          <w:rFonts w:ascii="Arial" w:eastAsia="Times New Roman" w:hAnsi="Arial" w:cs="Arial"/>
+          <w:color w:val="1F1F1F"/>
+          <w:sz w:val="21"/>
+          <w:szCs w:val="21"/>
+        </w:rPr>
+        <w:t>outputlist</w:t>
+      </w:r>
+      <w:proofErr w:type="spellEnd"/>
+    </w:p>
+    <w:p>
+      <w:pPr>
+        <w:numPr>
+          <w:ilvl w:val="2"/>
+          <w:numId w:val="4"/>
+        </w:numPr>
+        <w:shd w:val="clear" w:color="auto" w:fill="FFFFFF"/>
+        <w:spacing w:before="100" w:beforeAutospacing="1" w:after="150" w:line="240" w:lineRule="auto"/>
+        <w:rPr>
+          <w:rFonts w:ascii="Arial" w:eastAsia="Times New Roman" w:hAnsi="Arial" w:cs="Arial"/>
+          <w:color w:val="1F1F1F"/>
+          <w:sz w:val="21"/>
+          <w:szCs w:val="21"/>
+        </w:rPr>
+      </w:pPr>
+      <w:r>
+        <w:rPr>
+          <w:rFonts w:ascii="Arial" w:eastAsia="Times New Roman" w:hAnsi="Arial" w:cs="Arial"/>
+          <w:color w:val="1F1F1F"/>
+          <w:sz w:val="21"/>
+          <w:szCs w:val="21"/>
+        </w:rPr>
+        <w:t xml:space="preserve">If input </w:t>
+      </w:r>
+      <w:proofErr w:type="spellStart"/>
+      <w:r>
+        <w:rPr>
+          <w:rFonts w:ascii="Arial" w:eastAsia="Times New Roman" w:hAnsi="Arial" w:cs="Arial"/>
+          <w:color w:val="1F1F1F"/>
+          <w:sz w:val="21"/>
+          <w:szCs w:val="21"/>
+        </w:rPr>
+        <w:t>twogram</w:t>
+      </w:r>
+      <w:proofErr w:type="spellEnd"/>
+      <w:r>
+        <w:rPr>
+          <w:rFonts w:ascii="Arial" w:eastAsia="Times New Roman" w:hAnsi="Arial" w:cs="Arial"/>
+          <w:color w:val="1F1F1F"/>
+          <w:sz w:val="21"/>
+          <w:szCs w:val="21"/>
+        </w:rPr>
+        <w:t xml:space="preserve"> exists, look up possible </w:t>
+      </w:r>
+      <w:proofErr w:type="spellStart"/>
+      <w:r>
+        <w:rPr>
+          <w:rFonts w:ascii="Arial" w:eastAsia="Times New Roman" w:hAnsi="Arial" w:cs="Arial"/>
+          <w:color w:val="1F1F1F"/>
+          <w:sz w:val="21"/>
+          <w:szCs w:val="21"/>
+        </w:rPr>
+        <w:t>threegrams</w:t>
+      </w:r>
+      <w:proofErr w:type="spellEnd"/>
+    </w:p>
+    <w:p>
+      <w:pPr>
+        <w:numPr>
+          <w:ilvl w:val="2"/>
+          <w:numId w:val="4"/>
+        </w:numPr>
+        <w:shd w:val="clear" w:color="auto" w:fill="FFFFFF"/>
+        <w:spacing w:before="100" w:beforeAutospacing="1" w:after="150" w:line="240" w:lineRule="auto"/>
+        <w:rPr>
+          <w:rFonts w:ascii="Arial" w:eastAsia="Times New Roman" w:hAnsi="Arial" w:cs="Arial"/>
+          <w:color w:val="1F1F1F"/>
+          <w:sz w:val="21"/>
+          <w:szCs w:val="21"/>
+        </w:rPr>
+      </w:pPr>
+      <w:r>
+        <w:rPr>
+          <w:rFonts w:ascii="Arial" w:eastAsia="Times New Roman" w:hAnsi="Arial" w:cs="Arial"/>
+          <w:color w:val="1F1F1F"/>
+          <w:sz w:val="21"/>
+          <w:szCs w:val="21"/>
+        </w:rPr>
+        <w:t xml:space="preserve">If </w:t>
+      </w:r>
+      <w:proofErr w:type="spellStart"/>
+      <w:r>
+        <w:rPr>
+          <w:rFonts w:ascii="Arial" w:eastAsia="Times New Roman" w:hAnsi="Arial" w:cs="Arial"/>
+          <w:color w:val="1F1F1F"/>
+          <w:sz w:val="21"/>
+          <w:szCs w:val="21"/>
+        </w:rPr>
+        <w:t>threegrams</w:t>
+      </w:r>
+      <w:proofErr w:type="spellEnd"/>
+      <w:r>
+        <w:rPr>
+          <w:rFonts w:ascii="Arial" w:eastAsia="Times New Roman" w:hAnsi="Arial" w:cs="Arial"/>
+          <w:color w:val="1F1F1F"/>
+          <w:sz w:val="21"/>
+          <w:szCs w:val="21"/>
+        </w:rPr>
+        <w:t xml:space="preserve"> exist, get odds of those </w:t>
+      </w:r>
+      <w:proofErr w:type="spellStart"/>
+      <w:r>
+        <w:rPr>
+          <w:rFonts w:ascii="Arial" w:eastAsia="Times New Roman" w:hAnsi="Arial" w:cs="Arial"/>
+          <w:color w:val="1F1F1F"/>
+          <w:sz w:val="21"/>
+          <w:szCs w:val="21"/>
+        </w:rPr>
+        <w:t>threegrams</w:t>
+      </w:r>
+      <w:proofErr w:type="spellEnd"/>
+    </w:p>
+    <w:p>
+      <w:pPr>
+        <w:numPr>
+          <w:ilvl w:val="2"/>
+          <w:numId w:val="4"/>
+        </w:numPr>
+        <w:shd w:val="clear" w:color="auto" w:fill="FFFFFF"/>
+        <w:spacing w:before="100" w:beforeAutospacing="1" w:after="150" w:line="240" w:lineRule="auto"/>
+        <w:rPr>
+          <w:rFonts w:ascii="Arial" w:eastAsia="Times New Roman" w:hAnsi="Arial" w:cs="Arial"/>
+          <w:color w:val="1F1F1F"/>
+          <w:sz w:val="21"/>
+          <w:szCs w:val="21"/>
+        </w:rPr>
+      </w:pPr>
+      <w:r>
+        <w:rPr>
+          <w:rFonts w:ascii="Arial" w:eastAsia="Times New Roman" w:hAnsi="Arial" w:cs="Arial"/>
+          <w:color w:val="1F1F1F"/>
+          <w:sz w:val="21"/>
+          <w:szCs w:val="21"/>
+        </w:rPr>
+        <w:t xml:space="preserve">If </w:t>
+      </w:r>
+      <w:proofErr w:type="spellStart"/>
+      <w:r>
+        <w:rPr>
+          <w:rFonts w:ascii="Arial" w:eastAsia="Times New Roman" w:hAnsi="Arial" w:cs="Arial"/>
+          <w:color w:val="1F1F1F"/>
+          <w:sz w:val="21"/>
+          <w:szCs w:val="21"/>
+        </w:rPr>
+        <w:t>lastword</w:t>
+      </w:r>
+      <w:proofErr w:type="spellEnd"/>
+      <w:r>
+        <w:rPr>
+          <w:rFonts w:ascii="Arial" w:eastAsia="Times New Roman" w:hAnsi="Arial" w:cs="Arial"/>
+          <w:color w:val="1F1F1F"/>
+          <w:sz w:val="21"/>
+          <w:szCs w:val="21"/>
+        </w:rPr>
+        <w:t xml:space="preserve"> exists, look up possible </w:t>
+      </w:r>
+      <w:proofErr w:type="spellStart"/>
+      <w:r>
+        <w:rPr>
+          <w:rFonts w:ascii="Arial" w:eastAsia="Times New Roman" w:hAnsi="Arial" w:cs="Arial"/>
+          <w:color w:val="1F1F1F"/>
+          <w:sz w:val="21"/>
+          <w:szCs w:val="21"/>
+        </w:rPr>
+        <w:t>twograms</w:t>
+      </w:r>
+      <w:proofErr w:type="spellEnd"/>
+    </w:p>
+    <w:p>
+      <w:pPr>
+        <w:numPr>
+          <w:ilvl w:val="2"/>
+          <w:numId w:val="4"/>
+        </w:numPr>
+        <w:shd w:val="clear" w:color="auto" w:fill="FFFFFF"/>
+        <w:spacing w:before="100" w:beforeAutospacing="1" w:after="150" w:line="240" w:lineRule="auto"/>
+        <w:rPr>
+          <w:rFonts w:ascii="Arial" w:eastAsia="Times New Roman" w:hAnsi="Arial" w:cs="Arial"/>
+          <w:color w:val="1F1F1F"/>
+          <w:sz w:val="21"/>
+          <w:szCs w:val="21"/>
+        </w:rPr>
+      </w:pPr>
+      <w:r>
+        <w:rPr>
+          <w:rFonts w:ascii="Arial" w:eastAsia="Times New Roman" w:hAnsi="Arial" w:cs="Arial"/>
+          <w:color w:val="1F1F1F"/>
+          <w:sz w:val="21"/>
+          <w:szCs w:val="21"/>
+        </w:rPr>
+        <w:t xml:space="preserve">Compute odds of those </w:t>
+      </w:r>
+      <w:proofErr w:type="spellStart"/>
+      <w:r>
+        <w:rPr>
+          <w:rFonts w:ascii="Arial" w:eastAsia="Times New Roman" w:hAnsi="Arial" w:cs="Arial"/>
+          <w:color w:val="1F1F1F"/>
+          <w:sz w:val="21"/>
+          <w:szCs w:val="21"/>
+        </w:rPr>
+        <w:t>twograms</w:t>
+      </w:r>
+      <w:proofErr w:type="spellEnd"/>
+      <w:r>
+        <w:rPr>
+          <w:rFonts w:ascii="Arial" w:eastAsia="Times New Roman" w:hAnsi="Arial" w:cs="Arial"/>
+          <w:color w:val="1F1F1F"/>
+          <w:sz w:val="21"/>
+          <w:szCs w:val="21"/>
+        </w:rPr>
+        <w:t xml:space="preserve"> and add to list</w:t>
+      </w:r>
+    </w:p>
+    <w:p>
+      <w:pPr>
+        <w:numPr>
+          <w:ilvl w:val="2"/>
+          <w:numId w:val="4"/>
+        </w:numPr>
+        <w:shd w:val="clear" w:color="auto" w:fill="FFFFFF"/>
+        <w:spacing w:before="100" w:beforeAutospacing="1" w:after="150" w:line="240" w:lineRule="auto"/>
+        <w:rPr>
+          <w:rFonts w:ascii="Arial" w:eastAsia="Times New Roman" w:hAnsi="Arial" w:cs="Arial"/>
+          <w:color w:val="1F1F1F"/>
+          <w:sz w:val="21"/>
+          <w:szCs w:val="21"/>
+        </w:rPr>
+      </w:pPr>
+      <w:r>
+        <w:rPr>
+          <w:rFonts w:ascii="Arial" w:eastAsia="Times New Roman" w:hAnsi="Arial" w:cs="Arial"/>
+          <w:color w:val="1F1F1F"/>
+          <w:sz w:val="21"/>
+          <w:szCs w:val="21"/>
+        </w:rPr>
+        <w:t xml:space="preserve">If list is empty, return a WTF are you saying,, </w:t>
+      </w:r>
+    </w:p>
+    <w:p>
+      <w:pPr>
+        <w:numPr>
+          <w:ilvl w:val="2"/>
+          <w:numId w:val="4"/>
+        </w:numPr>
+        <w:shd w:val="clear" w:color="auto" w:fill="FFFFFF"/>
+        <w:spacing w:before="100" w:beforeAutospacing="1" w:after="150" w:line="240" w:lineRule="auto"/>
+        <w:rPr>
+          <w:rFonts w:ascii="Arial" w:eastAsia="Times New Roman" w:hAnsi="Arial" w:cs="Arial"/>
+          <w:color w:val="1F1F1F"/>
+          <w:sz w:val="21"/>
+          <w:szCs w:val="21"/>
+        </w:rPr>
+      </w:pPr>
+      <w:r>
+        <w:rPr>
+          <w:rFonts w:ascii="Arial" w:eastAsia="Times New Roman" w:hAnsi="Arial" w:cs="Arial"/>
+          <w:color w:val="1F1F1F"/>
+          <w:sz w:val="21"/>
+          <w:szCs w:val="21"/>
+        </w:rPr>
+        <w:t>Otherwise order list by odds</w:t>
       </w:r>
     </w:p>
     <w:p>
@@ -889,7 +1845,6 @@
           <w:szCs w:val="20"/>
           <w:bdr w:val="none" w:sz="0" w:space="0" w:color="auto" w:frame="1"/>
         </w:rPr>
-        <w:lastRenderedPageBreak/>
         <w:t xml:space="preserve">[1] </w:t>
       </w:r>
       <w:proofErr w:type="spellStart"/>
@@ -1466,6 +2421,7 @@
           <w:color w:val="000000"/>
           <w:bdr w:val="none" w:sz="0" w:space="0" w:color="auto" w:frame="1"/>
         </w:rPr>
+        <w:lastRenderedPageBreak/>
         <w:t>Blogs:</w:t>
       </w:r>
     </w:p>
@@ -1510,16 +2466,7 @@
           <w:color w:val="000000"/>
           <w:bdr w:val="none" w:sz="0" w:space="0" w:color="auto" w:frame="1"/>
         </w:rPr>
-        <w:t xml:space="preserve"> </w:t>
-      </w:r>
-      <w:r>
-        <w:rPr>
-          <w:rStyle w:val="gnkrckgcgsb"/>
-          <w:rFonts w:ascii="Lucida Console" w:hAnsi="Lucida Console"/>
-          <w:color w:val="000000"/>
-          <w:bdr w:val="none" w:sz="0" w:space="0" w:color="auto" w:frame="1"/>
-        </w:rPr>
-        <w:t>40835</w:t>
+        <w:t xml:space="preserve"> 40835</w:t>
       </w:r>
     </w:p>
     <w:p>
@@ -1563,16 +2510,7 @@
           <w:color w:val="000000"/>
           <w:bdr w:val="none" w:sz="0" w:space="0" w:color="auto" w:frame="1"/>
         </w:rPr>
-        <w:t xml:space="preserve"> </w:t>
-      </w:r>
-      <w:r>
-        <w:rPr>
-          <w:rStyle w:val="gnkrckgcgsb"/>
-          <w:rFonts w:ascii="Lucida Console" w:hAnsi="Lucida Console"/>
-          <w:color w:val="000000"/>
-          <w:bdr w:val="none" w:sz="0" w:space="0" w:color="auto" w:frame="1"/>
-        </w:rPr>
-        <w:t>899288</w:t>
+        <w:t xml:space="preserve"> 899288</w:t>
       </w:r>
     </w:p>
     <w:p>
@@ -1616,16 +2554,7 @@
           <w:color w:val="000000"/>
           <w:bdr w:val="none" w:sz="0" w:space="0" w:color="auto" w:frame="1"/>
         </w:rPr>
-        <w:t xml:space="preserve"> </w:t>
-      </w:r>
-      <w:r>
-        <w:rPr>
-          <w:rStyle w:val="gnkrckgcgsb"/>
-          <w:rFonts w:ascii="Lucida Console" w:hAnsi="Lucida Console"/>
-          <w:color w:val="000000"/>
-          <w:bdr w:val="none" w:sz="0" w:space="0" w:color="auto" w:frame="1"/>
-        </w:rPr>
-        <w:t>11098</w:t>
+        <w:t xml:space="preserve"> 11098</w:t>
       </w:r>
     </w:p>
     <w:p>
@@ -1667,19 +2596,8 @@
           <w:color w:val="000000"/>
           <w:bdr w:val="none" w:sz="0" w:space="0" w:color="auto" w:frame="1"/>
         </w:rPr>
-        <w:t xml:space="preserve"> </w:t>
-      </w:r>
-      <w:r>
-        <w:rPr>
-          <w:rStyle w:val="gnkrckgcgsb"/>
-          <w:rFonts w:ascii="Lucida Console" w:hAnsi="Lucida Console"/>
-          <w:color w:val="000000"/>
-          <w:bdr w:val="none" w:sz="0" w:space="0" w:color="auto" w:frame="1"/>
-        </w:rPr>
-        <w:t>49167</w:t>
-      </w:r>
-      <w:bookmarkStart w:id="0" w:name="_GoBack"/>
-      <w:bookmarkEnd w:id="0"/>
+        <w:t xml:space="preserve"> 49167</w:t>
+      </w:r>
     </w:p>
     <w:p>
       <w:pPr>
@@ -1886,6 +2804,155 @@
     </w:lvl>
   </w:abstractNum>
   <w:abstractNum w:abstractNumId="1" w15:restartNumberingAfterBreak="0">
+    <w:nsid w:val="1BEC5B77"/>
+    <w:multiLevelType w:val="multilevel"/>
+    <w:tmpl w:val="45FEA932"/>
+    <w:lvl w:ilvl="0">
+      <w:start w:val="1"/>
+      <w:numFmt w:val="decimal"/>
+      <w:lvlText w:val="%1."/>
+      <w:lvlJc w:val="left"/>
+      <w:pPr>
+        <w:tabs>
+          <w:tab w:val="num" w:pos="720"/>
+        </w:tabs>
+        <w:ind w:left="720" w:hanging="360"/>
+      </w:pPr>
+      <w:rPr>
+        <w:rFonts w:hint="default"/>
+        <w:sz w:val="20"/>
+      </w:rPr>
+    </w:lvl>
+    <w:lvl w:ilvl="1">
+      <w:start w:val="1"/>
+      <w:numFmt w:val="bullet"/>
+      <w:lvlText w:val=""/>
+      <w:lvlJc w:val="left"/>
+      <w:pPr>
+        <w:tabs>
+          <w:tab w:val="num" w:pos="1440"/>
+        </w:tabs>
+        <w:ind w:left="1440" w:hanging="360"/>
+      </w:pPr>
+      <w:rPr>
+        <w:rFonts w:ascii="Symbol" w:hAnsi="Symbol" w:hint="default"/>
+        <w:sz w:val="20"/>
+      </w:rPr>
+    </w:lvl>
+    <w:lvl w:ilvl="2">
+      <w:start w:val="1"/>
+      <w:numFmt w:val="decimal"/>
+      <w:lvlText w:val="%3."/>
+      <w:lvlJc w:val="left"/>
+      <w:pPr>
+        <w:tabs>
+          <w:tab w:val="num" w:pos="2160"/>
+        </w:tabs>
+        <w:ind w:left="2160" w:hanging="360"/>
+      </w:pPr>
+      <w:rPr>
+        <w:rFonts w:hint="default"/>
+        <w:sz w:val="20"/>
+      </w:rPr>
+    </w:lvl>
+    <w:lvl w:ilvl="3" w:tentative="1">
+      <w:start w:val="1"/>
+      <w:numFmt w:val="bullet"/>
+      <w:lvlText w:val=""/>
+      <w:lvlJc w:val="left"/>
+      <w:pPr>
+        <w:tabs>
+          <w:tab w:val="num" w:pos="2880"/>
+        </w:tabs>
+        <w:ind w:left="2880" w:hanging="360"/>
+      </w:pPr>
+      <w:rPr>
+        <w:rFonts w:ascii="Symbol" w:hAnsi="Symbol" w:hint="default"/>
+        <w:sz w:val="20"/>
+      </w:rPr>
+    </w:lvl>
+    <w:lvl w:ilvl="4" w:tentative="1">
+      <w:start w:val="1"/>
+      <w:numFmt w:val="bullet"/>
+      <w:lvlText w:val=""/>
+      <w:lvlJc w:val="left"/>
+      <w:pPr>
+        <w:tabs>
+          <w:tab w:val="num" w:pos="3600"/>
+        </w:tabs>
+        <w:ind w:left="3600" w:hanging="360"/>
+      </w:pPr>
+      <w:rPr>
+        <w:rFonts w:ascii="Symbol" w:hAnsi="Symbol" w:hint="default"/>
+        <w:sz w:val="20"/>
+      </w:rPr>
+    </w:lvl>
+    <w:lvl w:ilvl="5" w:tentative="1">
+      <w:start w:val="1"/>
+      <w:numFmt w:val="bullet"/>
+      <w:lvlText w:val=""/>
+      <w:lvlJc w:val="left"/>
+      <w:pPr>
+        <w:tabs>
+          <w:tab w:val="num" w:pos="4320"/>
+        </w:tabs>
+        <w:ind w:left="4320" w:hanging="360"/>
+      </w:pPr>
+      <w:rPr>
+        <w:rFonts w:ascii="Symbol" w:hAnsi="Symbol" w:hint="default"/>
+        <w:sz w:val="20"/>
+      </w:rPr>
+    </w:lvl>
+    <w:lvl w:ilvl="6" w:tentative="1">
+      <w:start w:val="1"/>
+      <w:numFmt w:val="bullet"/>
+      <w:lvlText w:val=""/>
+      <w:lvlJc w:val="left"/>
+      <w:pPr>
+        <w:tabs>
+          <w:tab w:val="num" w:pos="5040"/>
+        </w:tabs>
+        <w:ind w:left="5040" w:hanging="360"/>
+      </w:pPr>
+      <w:rPr>
+        <w:rFonts w:ascii="Symbol" w:hAnsi="Symbol" w:hint="default"/>
+        <w:sz w:val="20"/>
+      </w:rPr>
+    </w:lvl>
+    <w:lvl w:ilvl="7" w:tentative="1">
+      <w:start w:val="1"/>
+      <w:numFmt w:val="bullet"/>
+      <w:lvlText w:val=""/>
+      <w:lvlJc w:val="left"/>
+      <w:pPr>
+        <w:tabs>
+          <w:tab w:val="num" w:pos="5760"/>
+        </w:tabs>
+        <w:ind w:left="5760" w:hanging="360"/>
+      </w:pPr>
+      <w:rPr>
+        <w:rFonts w:ascii="Symbol" w:hAnsi="Symbol" w:hint="default"/>
+        <w:sz w:val="20"/>
+      </w:rPr>
+    </w:lvl>
+    <w:lvl w:ilvl="8" w:tentative="1">
+      <w:start w:val="1"/>
+      <w:numFmt w:val="bullet"/>
+      <w:lvlText w:val=""/>
+      <w:lvlJc w:val="left"/>
+      <w:pPr>
+        <w:tabs>
+          <w:tab w:val="num" w:pos="6480"/>
+        </w:tabs>
+        <w:ind w:left="6480" w:hanging="360"/>
+      </w:pPr>
+      <w:rPr>
+        <w:rFonts w:ascii="Symbol" w:hAnsi="Symbol" w:hint="default"/>
+        <w:sz w:val="20"/>
+      </w:rPr>
+    </w:lvl>
+  </w:abstractNum>
+  <w:abstractNum w:abstractNumId="2" w15:restartNumberingAfterBreak="0">
     <w:nsid w:val="240F0CAC"/>
     <w:multiLevelType w:val="multilevel"/>
     <w:tmpl w:val="AA08887C"/>
@@ -2034,7 +3101,7 @@
       </w:rPr>
     </w:lvl>
   </w:abstractNum>
-  <w:abstractNum w:abstractNumId="2" w15:restartNumberingAfterBreak="0">
+  <w:abstractNum w:abstractNumId="3" w15:restartNumberingAfterBreak="0">
     <w:nsid w:val="63127D56"/>
     <w:multiLevelType w:val="multilevel"/>
     <w:tmpl w:val="8A7885AA"/>
@@ -2070,7 +3137,7 @@
         <w:sz w:val="20"/>
       </w:rPr>
     </w:lvl>
-    <w:lvl w:ilvl="2" w:tentative="1">
+    <w:lvl w:ilvl="2">
       <w:start w:val="1"/>
       <w:numFmt w:val="bullet"/>
       <w:lvlText w:val=""/>
@@ -2187,9 +3254,12 @@
     <w:abstractNumId w:val="0"/>
   </w:num>
   <w:num w:numId="2">
+    <w:abstractNumId w:val="3"/>
+  </w:num>
+  <w:num w:numId="3">
     <w:abstractNumId w:val="2"/>
   </w:num>
-  <w:num w:numId="3">
+  <w:num w:numId="4">
     <w:abstractNumId w:val="1"/>
   </w:num>
 </w:numbering>

</xml_diff>

<commit_message>
notes through getting the guesses
</commit_message>
<xml_diff>
--- a/Data Science Capstone Notes.docx
+++ b/Data Science Capstone Notes.docx
@@ -307,7 +307,27 @@
           <w:sz w:val="21"/>
           <w:szCs w:val="21"/>
         </w:rPr>
-        <w:t>Obtain data from course website</w:t>
+        <w:t>Obtain data f</w:t>
+      </w:r>
+      <w:bookmarkStart w:id="0" w:name="_GoBack"/>
+      <w:r>
+        <w:rPr>
+          <w:rFonts w:ascii="Arial" w:eastAsia="Times New Roman" w:hAnsi="Arial" w:cs="Arial"/>
+          <w:color w:val="1F1F1F"/>
+          <w:sz w:val="21"/>
+          <w:szCs w:val="21"/>
+        </w:rPr>
+        <w:t>r</w:t>
+      </w:r>
+      <w:bookmarkEnd w:id="0"/>
+      <w:r>
+        <w:rPr>
+          <w:rFonts w:ascii="Arial" w:eastAsia="Times New Roman" w:hAnsi="Arial" w:cs="Arial"/>
+          <w:color w:val="1F1F1F"/>
+          <w:sz w:val="21"/>
+          <w:szCs w:val="21"/>
+        </w:rPr>
+        <w:t>om course website</w:t>
       </w:r>
     </w:p>
     <w:p>
@@ -438,6 +458,70 @@
     <w:p>
       <w:pPr>
         <w:numPr>
+          <w:ilvl w:val="1"/>
+          <w:numId w:val="2"/>
+        </w:numPr>
+        <w:shd w:val="clear" w:color="auto" w:fill="FFFFFF"/>
+        <w:spacing w:before="100" w:beforeAutospacing="1" w:after="150" w:line="240" w:lineRule="auto"/>
+        <w:rPr>
+          <w:rFonts w:ascii="Arial" w:eastAsia="Times New Roman" w:hAnsi="Arial" w:cs="Arial"/>
+          <w:color w:val="1F1F1F"/>
+          <w:sz w:val="21"/>
+          <w:szCs w:val="21"/>
+        </w:rPr>
+      </w:pPr>
+      <w:r>
+        <w:rPr>
+          <w:rFonts w:ascii="Arial" w:eastAsia="Times New Roman" w:hAnsi="Arial" w:cs="Arial"/>
+          <w:color w:val="1F1F1F"/>
+          <w:sz w:val="21"/>
+          <w:szCs w:val="21"/>
+        </w:rPr>
+        <w:t>Fixed R script by just taking random 10,000 samples from each</w:t>
+      </w:r>
+    </w:p>
+    <w:p>
+      <w:pPr>
+        <w:numPr>
+          <w:ilvl w:val="1"/>
+          <w:numId w:val="2"/>
+        </w:numPr>
+        <w:shd w:val="clear" w:color="auto" w:fill="FFFFFF"/>
+        <w:spacing w:before="100" w:beforeAutospacing="1" w:after="150" w:line="240" w:lineRule="auto"/>
+        <w:rPr>
+          <w:rFonts w:ascii="Arial" w:eastAsia="Times New Roman" w:hAnsi="Arial" w:cs="Arial"/>
+          <w:color w:val="1F1F1F"/>
+          <w:sz w:val="21"/>
+          <w:szCs w:val="21"/>
+        </w:rPr>
+      </w:pPr>
+      <w:proofErr w:type="spellStart"/>
+      <w:proofErr w:type="gramStart"/>
+      <w:r>
+        <w:rPr>
+          <w:rFonts w:ascii="Arial" w:eastAsia="Times New Roman" w:hAnsi="Arial" w:cs="Arial"/>
+          <w:i/>
+          <w:color w:val="1F1F1F"/>
+          <w:sz w:val="21"/>
+          <w:szCs w:val="21"/>
+        </w:rPr>
+        <w:t>dictCorpus</w:t>
+      </w:r>
+      <w:proofErr w:type="spellEnd"/>
+      <w:proofErr w:type="gramEnd"/>
+      <w:r>
+        <w:rPr>
+          <w:rFonts w:ascii="Arial" w:eastAsia="Times New Roman" w:hAnsi="Arial" w:cs="Arial"/>
+          <w:color w:val="1F1F1F"/>
+          <w:sz w:val="21"/>
+          <w:szCs w:val="21"/>
+        </w:rPr>
+        <w:t xml:space="preserve"> is catching the corpus before stemming, to be used in the tokenizer script. When refactoring, I’ll just move that part first. </w:t>
+      </w:r>
+    </w:p>
+    <w:p>
+      <w:pPr>
+        <w:numPr>
           <w:ilvl w:val="0"/>
           <w:numId w:val="2"/>
         </w:numPr>
@@ -871,8 +955,6 @@
           <w:szCs w:val="21"/>
         </w:rPr>
       </w:pPr>
-      <w:bookmarkStart w:id="0" w:name="_GoBack"/>
-      <w:bookmarkEnd w:id="0"/>
     </w:p>
     <w:p>
       <w:pPr>
@@ -896,6 +978,7 @@
           <w:sz w:val="21"/>
           <w:szCs w:val="21"/>
         </w:rPr>
+        <w:lastRenderedPageBreak/>
         <w:t>Statistical modeling</w:t>
       </w:r>
     </w:p>
@@ -941,17 +1024,7 @@
           <w:sz w:val="21"/>
           <w:szCs w:val="21"/>
         </w:rPr>
-        <w:t xml:space="preserve">, then the 3 gram corresponding, for the denominator, and calculate up the odds of each word. Then </w:t>
-      </w:r>
-      <w:r>
-        <w:rPr>
-          <w:rFonts w:ascii="Arial" w:eastAsia="Times New Roman" w:hAnsi="Arial" w:cs="Arial"/>
-          <w:color w:val="1F1F1F"/>
-          <w:sz w:val="21"/>
-          <w:szCs w:val="21"/>
-        </w:rPr>
-        <w:lastRenderedPageBreak/>
-        <w:t xml:space="preserve">look up the 3 grams of the last 2 words, and similarly find the odds, then look up the </w:t>
+        <w:t xml:space="preserve">, then the 3 gram corresponding, for the denominator, and calculate up the odds of each word. Then look up the 3 grams of the last 2 words, and similarly find the odds, then look up the </w:t>
       </w:r>
       <w:proofErr w:type="spellStart"/>
       <w:r>
@@ -1143,6 +1216,71 @@
         </w:rPr>
         <w:t xml:space="preserve">Need to figure out how to do the stem thing </w:t>
       </w:r>
+      <w:r>
+        <w:rPr>
+          <w:rFonts w:ascii="Arial" w:eastAsia="Times New Roman" w:hAnsi="Arial" w:cs="Arial"/>
+          <w:color w:val="1F1F1F"/>
+          <w:sz w:val="21"/>
+          <w:szCs w:val="21"/>
+        </w:rPr>
+        <w:t>… done</w:t>
+      </w:r>
+    </w:p>
+    <w:p>
+      <w:pPr>
+        <w:numPr>
+          <w:ilvl w:val="1"/>
+          <w:numId w:val="2"/>
+        </w:numPr>
+        <w:shd w:val="clear" w:color="auto" w:fill="FFFFFF"/>
+        <w:spacing w:before="100" w:beforeAutospacing="1" w:after="150" w:line="240" w:lineRule="auto"/>
+        <w:rPr>
+          <w:rFonts w:ascii="Arial" w:eastAsia="Times New Roman" w:hAnsi="Arial" w:cs="Arial"/>
+          <w:color w:val="1F1F1F"/>
+          <w:sz w:val="21"/>
+          <w:szCs w:val="21"/>
+        </w:rPr>
+      </w:pPr>
+      <w:r>
+        <w:rPr>
+          <w:rFonts w:ascii="Arial" w:eastAsia="Times New Roman" w:hAnsi="Arial" w:cs="Arial"/>
+          <w:color w:val="1F1F1F"/>
+          <w:sz w:val="21"/>
+          <w:szCs w:val="21"/>
+        </w:rPr>
+        <w:t xml:space="preserve">So </w:t>
+      </w:r>
+      <w:proofErr w:type="spellStart"/>
+      <w:r>
+        <w:rPr>
+          <w:rFonts w:ascii="Arial" w:eastAsia="Times New Roman" w:hAnsi="Arial" w:cs="Arial"/>
+          <w:color w:val="1F1F1F"/>
+          <w:sz w:val="21"/>
+          <w:szCs w:val="21"/>
+        </w:rPr>
+        <w:t>substringing</w:t>
+      </w:r>
+      <w:proofErr w:type="spellEnd"/>
+      <w:r>
+        <w:rPr>
+          <w:rFonts w:ascii="Arial" w:eastAsia="Times New Roman" w:hAnsi="Arial" w:cs="Arial"/>
+          <w:color w:val="1F1F1F"/>
+          <w:sz w:val="21"/>
+          <w:szCs w:val="21"/>
+        </w:rPr>
+        <w:t xml:space="preserve"> the entire database is kind of slow, that needs to be done in pre-</w:t>
+      </w:r>
+      <w:proofErr w:type="spellStart"/>
+      <w:r>
+        <w:rPr>
+          <w:rFonts w:ascii="Arial" w:eastAsia="Times New Roman" w:hAnsi="Arial" w:cs="Arial"/>
+          <w:color w:val="1F1F1F"/>
+          <w:sz w:val="21"/>
+          <w:szCs w:val="21"/>
+        </w:rPr>
+        <w:t>proessing</w:t>
+      </w:r>
+      <w:proofErr w:type="spellEnd"/>
     </w:p>
     <w:p>
       <w:pPr>
@@ -2081,6 +2219,7 @@
           <w:szCs w:val="20"/>
           <w:bdr w:val="none" w:sz="0" w:space="0" w:color="auto" w:frame="1"/>
         </w:rPr>
+        <w:lastRenderedPageBreak/>
         <w:t xml:space="preserve">[1] </w:t>
       </w:r>
       <w:proofErr w:type="spellStart"/>
@@ -2421,7 +2560,6 @@
           <w:color w:val="000000"/>
           <w:bdr w:val="none" w:sz="0" w:space="0" w:color="auto" w:frame="1"/>
         </w:rPr>
-        <w:lastRenderedPageBreak/>
         <w:t>Blogs:</w:t>
       </w:r>
     </w:p>

</xml_diff>